<commit_message>
some more work done
</commit_message>
<xml_diff>
--- a/BuildersCentral/COMP4 Project - Norbert Podsadowski/COMP4 Project - BuildersCentral - Norbert Podsadowski.docx
+++ b/BuildersCentral/COMP4 Project - Norbert Podsadowski/COMP4 Project - BuildersCentral - Norbert Podsadowski.docx
@@ -1222,7 +1222,19 @@
         <w:rPr>
           <w:rFonts w:ascii="Verdana" w:hAnsi="Verdana"/>
         </w:rPr>
-        <w:t>information which my dad requiers to start a project.</w:t>
+        <w:t xml:space="preserve">information which my dad </w:t>
+      </w:r>
+      <w:r>
+        <w:rPr>
+          <w:rFonts w:ascii="Verdana" w:hAnsi="Verdana"/>
+        </w:rPr>
+        <w:t>requires</w:t>
+      </w:r>
+      <w:r>
+        <w:rPr>
+          <w:rFonts w:ascii="Verdana" w:hAnsi="Verdana"/>
+        </w:rPr>
+        <w:t xml:space="preserve"> to start a project.</w:t>
       </w:r>
       <w:r>
         <w:rPr>
@@ -1246,7 +1258,31 @@
         <w:rPr>
           <w:rFonts w:ascii="Verdana" w:hAnsi="Verdana"/>
         </w:rPr>
-        <w:t>and made our way to the client’s house. Upon arrival, the client showed us to the kitchen where a whole refurbishment was needed. My dad spoke with him about exactly what needs to be done, which furniture needs to be replaced, the details of any plumbing/electrical work and the estimated time of completion. He used pen and paper to note these things down while I observed. At about 3:30pm we left the client, and said that we would e-mail him with the quote for the required work. We returned home at about 4:00pm and immediately began working on a quote in Excel. My dad often makes me operate the computer wihle he simply dictates the jobs, their details and prices as I input them into the spreadsheet; this is due to my better IT and English skills. This makes me very knowledgable in the exact workings of an integral part of the current system.</w:t>
+        <w:t xml:space="preserve">and made our way to the client’s house. Upon arrival, the client showed us to the kitchen where a whole refurbishment was needed. My dad spoke with him about exactly what needs to be done, which furniture needs to be replaced, the details of any plumbing/electrical work and the estimated time of completion. He used pen and paper to note these things down while I observed. At about 3:30pm we left the client, and said that we would e-mail him with the quote for the required work. We returned home at about 4:00pm and immediately began working on a quote in Excel. My dad often makes me operate the computer </w:t>
+      </w:r>
+      <w:r>
+        <w:rPr>
+          <w:rFonts w:ascii="Verdana" w:hAnsi="Verdana"/>
+        </w:rPr>
+        <w:t>while</w:t>
+      </w:r>
+      <w:r>
+        <w:rPr>
+          <w:rFonts w:ascii="Verdana" w:hAnsi="Verdana"/>
+        </w:rPr>
+        <w:t xml:space="preserve"> he simply dictates the jobs, their details and prices as I input them into the spreadsheet; this is due to my better IT and English skills. This makes me very </w:t>
+      </w:r>
+      <w:r>
+        <w:rPr>
+          <w:rFonts w:ascii="Verdana" w:hAnsi="Verdana"/>
+        </w:rPr>
+        <w:t>knowledgeable</w:t>
+      </w:r>
+      <w:r>
+        <w:rPr>
+          <w:rFonts w:ascii="Verdana" w:hAnsi="Verdana"/>
+        </w:rPr>
+        <w:t xml:space="preserve"> in the exact workings of an integral part of the current system.</w:t>
       </w:r>
     </w:p>
     <w:p>
@@ -1267,7 +1303,13 @@
         <w:rPr>
           <w:rFonts w:ascii="Verdana" w:hAnsi="Verdana"/>
         </w:rPr>
-        <w:t xml:space="preserve">The following are screenshots of various invoices which were produced by Peter over the last couple of months. The invoices are made entirely in Excel and are not standardised – most invoices differ in layout, look, table headings, etc. The reason for this is the lack of any rigorous system which takes care of standardising invoices to ensure a consistent look for every job/client. The new system should have a way of exporting invoices into Excel format which looks similar to the invoices made already. </w:t>
+        <w:t>The following are screenshots of various invoices which were produced by Peter over the last couple of months. The invoices are made entirely in Excel and are not standardised – most invoices differ in layout, look, table headings, etc. The reason for this is the lack of any rigorous system which takes care of standardising invoices to ensure a consistent look for every job/client. The new system should have a way of exporting invoices into Excel format which looks similar to the invoices made already</w:t>
+      </w:r>
+      <w:r>
+        <w:rPr>
+          <w:rFonts w:ascii="Verdana" w:hAnsi="Verdana"/>
+        </w:rPr>
+        <w:t>, and follow a pre-determined layout.</w:t>
       </w:r>
     </w:p>
     <w:p>
@@ -1819,6 +1861,45 @@
         <w:rPr>
           <w:rFonts w:ascii="Verdana" w:hAnsi="Verdana"/>
         </w:rPr>
+        <w:t>: What about the details of all the jobs you need to complete?</w:t>
+      </w:r>
+      <w:r>
+        <w:rPr>
+          <w:rFonts w:ascii="Verdana" w:hAnsi="Verdana"/>
+        </w:rPr>
+        <w:br/>
+      </w:r>
+      <w:r>
+        <w:rPr>
+          <w:rFonts w:ascii="Verdana" w:hAnsi="Verdana"/>
+          <w:b/>
+        </w:rPr>
+        <w:t>Peter</w:t>
+      </w:r>
+      <w:r>
+        <w:rPr>
+          <w:rFonts w:ascii="Verdana" w:hAnsi="Verdana"/>
+        </w:rPr>
+        <w:t>: I record those inside a large “job book”, which records the details of every client, the jobs they need us to do, things like that. I use this information to later produce a quote for the client.</w:t>
+      </w:r>
+    </w:p>
+    <w:p>
+      <w:pPr>
+        <w:rPr>
+          <w:rFonts w:ascii="Verdana" w:hAnsi="Verdana"/>
+        </w:rPr>
+      </w:pPr>
+      <w:r>
+        <w:rPr>
+          <w:rFonts w:ascii="Verdana" w:hAnsi="Verdana"/>
+          <w:b/>
+        </w:rPr>
+        <w:t>Norbert</w:t>
+      </w:r>
+      <w:r>
+        <w:rPr>
+          <w:rFonts w:ascii="Verdana" w:hAnsi="Verdana"/>
+        </w:rPr>
         <w:t>: Do you ever advertise, or is your business quite small?</w:t>
       </w:r>
       <w:r>
@@ -1921,7 +2002,14 @@
         <w:rPr>
           <w:rFonts w:ascii="Verdana" w:hAnsi="Verdana"/>
         </w:rPr>
-        <w:t>: My quotes tend to differ a lot due to the fact that I make them manually in Microsoft Excel. Usually I will have a table of 5-10 jobs for the project, with different materials listed for every job. I will then have a price for every job, and sometimes break this price up to indicate labour and material costs. I will also have a total at the bottom. I like to include my company logo and the name and address of the client, although sometimes forget to do this.</w:t>
+        <w:t xml:space="preserve">: My quotes tend to differ a lot due to the fact that I make them manually in Microsoft Excel. Usually I will have a table of 5-10 jobs for the project, with different materials listed for every job. I will then have a price for every job, and sometimes break this price up to indicate </w:t>
+      </w:r>
+      <w:r>
+        <w:rPr>
+          <w:rFonts w:ascii="Verdana" w:hAnsi="Verdana"/>
+        </w:rPr>
+        <w:lastRenderedPageBreak/>
+        <w:t>labour and material costs. I will also have a total at the bottom. I like to include my company logo and the name and address of the client, although sometimes forget to do this.</w:t>
       </w:r>
     </w:p>
     <w:p>
@@ -1960,14 +2048,326 @@
         <w:rPr>
           <w:rFonts w:ascii="Verdana" w:hAnsi="Verdana"/>
         </w:rPr>
-        <w:t xml:space="preserve">: Well, I am nearly 50 years old and although I don’t consider myself completely backwards in terms of technology, messing around in Excel can sometimes take me up to 3 </w:t>
+        <w:t>: Well, I am nearly 50 years old and although I don’t consider myself completely backwards in terms of technology, messing around in Excel can sometimes take me up to 3 hours to complete one quote. Most of the time I just ask you [my son] to do it, as you’re much quicker. But as you know that involves a lot of disagreements, because you never seem to listen and do it exactly how I want!</w:t>
+      </w:r>
+    </w:p>
+    <w:p>
+      <w:pPr>
+        <w:rPr>
+          <w:rFonts w:ascii="Verdana" w:hAnsi="Verdana"/>
+        </w:rPr>
+      </w:pPr>
+      <w:r>
+        <w:rPr>
+          <w:rFonts w:ascii="Verdana" w:hAnsi="Verdana"/>
+          <w:b/>
+        </w:rPr>
+        <w:t>Norbert</w:t>
+      </w:r>
+      <w:r>
+        <w:rPr>
+          <w:rFonts w:ascii="Verdana" w:hAnsi="Verdana"/>
+        </w:rPr>
+        <w:t>: (Laughs) that’s because you never seem to know what you want! What would you like the new system to do for you?</w:t>
+      </w:r>
+      <w:r>
+        <w:rPr>
+          <w:rFonts w:ascii="Verdana" w:hAnsi="Verdana"/>
+        </w:rPr>
+        <w:br/>
+      </w:r>
+      <w:r>
+        <w:rPr>
+          <w:rFonts w:ascii="Verdana" w:hAnsi="Verdana"/>
+          <w:b/>
+        </w:rPr>
+        <w:t>Peter</w:t>
+      </w:r>
+      <w:r>
+        <w:rPr>
+          <w:rFonts w:ascii="Verdana" w:hAnsi="Verdana"/>
+        </w:rPr>
+        <w:t>: Well, everything would be nice (chuckles). I mainly want something easier than Excel produce my quotes for me quickly and efficiently. I want to be able to quickly launch an application, fill in some jobs details and figures and have it printed off and the client e-mailed within minutes. Of course the format still needs to be Excel, just not made using Excel, if that makes sense, as I find most clients are able to open such a format, and it can be made to look nice.</w:t>
+      </w:r>
+    </w:p>
+    <w:p>
+      <w:pPr>
+        <w:rPr>
+          <w:rFonts w:ascii="Verdana" w:hAnsi="Verdana"/>
+        </w:rPr>
+      </w:pPr>
+      <w:r>
+        <w:rPr>
+          <w:rFonts w:ascii="Verdana" w:hAnsi="Verdana"/>
+          <w:b/>
+        </w:rPr>
+        <w:t>Norbert</w:t>
+      </w:r>
+      <w:r>
+        <w:rPr>
+          <w:rFonts w:ascii="Verdana" w:hAnsi="Verdana"/>
+        </w:rPr>
+        <w:t>: Is that all?</w:t>
+      </w:r>
+      <w:r>
+        <w:rPr>
+          <w:rFonts w:ascii="Verdana" w:hAnsi="Verdana"/>
+        </w:rPr>
+        <w:br/>
+      </w:r>
+      <w:r>
+        <w:rPr>
+          <w:rFonts w:ascii="Verdana" w:hAnsi="Verdana"/>
+          <w:b/>
+        </w:rPr>
+        <w:t>Peter</w:t>
+      </w:r>
+      <w:r>
+        <w:rPr>
+          <w:rFonts w:ascii="Verdana" w:hAnsi="Verdana"/>
+        </w:rPr>
+        <w:t>: Well, I’m open to suggestions. Anything to make my life easier.</w:t>
+      </w:r>
+    </w:p>
+    <w:p>
+      <w:pPr>
+        <w:rPr>
+          <w:rFonts w:ascii="Verdana" w:hAnsi="Verdana"/>
+        </w:rPr>
+      </w:pPr>
+      <w:r>
+        <w:rPr>
+          <w:rFonts w:ascii="Verdana" w:hAnsi="Verdana"/>
+          <w:b/>
+        </w:rPr>
+        <w:t>Norbert</w:t>
+      </w:r>
+      <w:r>
+        <w:rPr>
+          <w:rFonts w:ascii="Verdana" w:hAnsi="Verdana"/>
+        </w:rPr>
+        <w:t>: Well, what about the future? Where do you see your business going?</w:t>
+      </w:r>
+      <w:r>
+        <w:rPr>
+          <w:rFonts w:ascii="Verdana" w:hAnsi="Verdana"/>
+        </w:rPr>
+        <w:br/>
+      </w:r>
+      <w:r>
+        <w:rPr>
+          <w:rFonts w:ascii="Verdana" w:hAnsi="Verdana"/>
+          <w:b/>
+        </w:rPr>
+        <w:t>Peter</w:t>
+      </w:r>
+      <w:r>
+        <w:rPr>
+          <w:rFonts w:ascii="Verdana" w:hAnsi="Verdana"/>
+        </w:rPr>
+        <w:t>: Right now, everything is going pretty well and I would love to turn this into a more of a structured enterprise rather than a small family business. I will definitely be pursuing some higher forms of advertising in the future so that I can get a much larger volume of clients. Of course, this will mean hiring a proper team of employees, especially with me getting so old. A website will eventually become a must.</w:t>
+      </w:r>
+    </w:p>
+    <w:p>
+      <w:pPr>
+        <w:rPr>
+          <w:rFonts w:ascii="Verdana" w:hAnsi="Verdana"/>
+        </w:rPr>
+      </w:pPr>
+      <w:r>
+        <w:rPr>
+          <w:rFonts w:ascii="Verdana" w:hAnsi="Verdana"/>
+          <w:b/>
+        </w:rPr>
+        <w:t>Norbert</w:t>
+      </w:r>
+      <w:r>
+        <w:rPr>
+          <w:rFonts w:ascii="Verdana" w:hAnsi="Verdana"/>
+        </w:rPr>
+        <w:t>: What would this website contain?</w:t>
+      </w:r>
+      <w:r>
+        <w:rPr>
+          <w:rFonts w:ascii="Verdana" w:hAnsi="Verdana"/>
+        </w:rPr>
+        <w:br/>
+      </w:r>
+      <w:r>
+        <w:rPr>
+          <w:rFonts w:ascii="Verdana" w:hAnsi="Verdana"/>
+          <w:b/>
+        </w:rPr>
+        <w:t>Peter</w:t>
+      </w:r>
+      <w:r>
+        <w:rPr>
+          <w:rFonts w:ascii="Verdana" w:hAnsi="Verdana"/>
+        </w:rPr>
+        <w:t>: A description of all the services I provide, a gallery, my contact details. It would also be nice if clients could request a quote online which I could somehow see and complete.</w:t>
+      </w:r>
+    </w:p>
+    <w:p>
+      <w:pPr>
+        <w:rPr>
+          <w:rFonts w:ascii="Verdana" w:hAnsi="Verdana"/>
+        </w:rPr>
+      </w:pPr>
+      <w:r>
+        <w:rPr>
+          <w:rFonts w:ascii="Verdana" w:hAnsi="Verdana"/>
+          <w:b/>
+        </w:rPr>
+        <w:t>Norbert</w:t>
+      </w:r>
+      <w:r>
+        <w:rPr>
+          <w:rFonts w:ascii="Verdana" w:hAnsi="Verdana"/>
+        </w:rPr>
+        <w:t>: That could definitely be something I could include in the application, allowing you to complete quote requests submitted online. Would that be useful?</w:t>
+      </w:r>
+      <w:r>
+        <w:rPr>
+          <w:rFonts w:ascii="Verdana" w:hAnsi="Verdana"/>
+        </w:rPr>
+        <w:br/>
+      </w:r>
+      <w:r>
+        <w:rPr>
+          <w:rFonts w:ascii="Verdana" w:hAnsi="Verdana"/>
+          <w:b/>
+        </w:rPr>
+        <w:t>Peter</w:t>
+      </w:r>
+      <w:r>
+        <w:rPr>
+          <w:rFonts w:ascii="Verdana" w:hAnsi="Verdana"/>
+        </w:rPr>
+        <w:t>: Absolutely! It would be incredibly convenient to direct potential clients onto the website and allow them to describe their problem without me having to take the time out to see them or call them.</w:t>
+      </w:r>
+    </w:p>
+    <w:p>
+      <w:pPr>
+        <w:rPr>
+          <w:rFonts w:ascii="Verdana" w:hAnsi="Verdana"/>
+        </w:rPr>
+      </w:pPr>
+      <w:r>
+        <w:rPr>
+          <w:rFonts w:ascii="Verdana" w:hAnsi="Verdana"/>
+          <w:b/>
+        </w:rPr>
+        <w:t>Norbert</w:t>
+      </w:r>
+      <w:r>
+        <w:rPr>
+          <w:rFonts w:ascii="Verdana" w:hAnsi="Verdana"/>
+        </w:rPr>
+        <w:t>: Okay! We haven’t discussed materials. How do you currently get all of the materials you need to complete a project?</w:t>
+      </w:r>
+      <w:r>
+        <w:rPr>
+          <w:rFonts w:ascii="Verdana" w:hAnsi="Verdana"/>
+        </w:rPr>
+        <w:br/>
+      </w:r>
+      <w:r>
+        <w:rPr>
+          <w:rFonts w:ascii="Verdana" w:hAnsi="Verdana"/>
+          <w:b/>
+        </w:rPr>
+        <w:t>Peter</w:t>
+      </w:r>
+      <w:r>
+        <w:rPr>
+          <w:rFonts w:ascii="Verdana" w:hAnsi="Verdana"/>
+        </w:rPr>
+        <w:t>: After producing the final quote I take a trip to any builders’ warehouse such as Selco and pick out all the things I will need. This sometimes takes more than one trip and is quite tedious to do, but there’s not much I can do about it. If the business was large enough, I would probably store a stock of materials somewhere and pick them out from there.</w:t>
+      </w:r>
+    </w:p>
+    <w:p>
+      <w:pPr>
+        <w:rPr>
+          <w:rFonts w:ascii="Verdana" w:hAnsi="Verdana"/>
+        </w:rPr>
+      </w:pPr>
+      <w:r>
+        <w:rPr>
+          <w:rFonts w:ascii="Verdana" w:hAnsi="Verdana"/>
+          <w:b/>
+        </w:rPr>
+        <w:t>Norbert</w:t>
+      </w:r>
+      <w:r>
+        <w:rPr>
+          <w:rFonts w:ascii="Verdana" w:hAnsi="Verdana"/>
+        </w:rPr>
+        <w:t>: Surely you would need something to manage that stock electronically?</w:t>
+      </w:r>
+      <w:r>
+        <w:rPr>
+          <w:rFonts w:ascii="Verdana" w:hAnsi="Verdana"/>
+        </w:rPr>
+        <w:br/>
+      </w:r>
+      <w:r>
+        <w:rPr>
+          <w:rFonts w:ascii="Verdana" w:hAnsi="Verdana"/>
+          <w:b/>
+        </w:rPr>
+        <w:t>Peter</w:t>
+      </w:r>
+      <w:r>
+        <w:rPr>
+          <w:rFonts w:ascii="Verdana" w:hAnsi="Verdana"/>
+        </w:rPr>
+        <w:t>: I would indeed.</w:t>
+      </w:r>
+    </w:p>
+    <w:p>
+      <w:pPr>
+        <w:rPr>
+          <w:rFonts w:ascii="Verdana" w:hAnsi="Verdana"/>
+        </w:rPr>
+      </w:pPr>
+      <w:r>
+        <w:rPr>
+          <w:rFonts w:ascii="Verdana" w:hAnsi="Verdana"/>
+          <w:b/>
+        </w:rPr>
+        <w:t>Norbert</w:t>
+      </w:r>
+      <w:r>
+        <w:rPr>
+          <w:rFonts w:ascii="Verdana" w:hAnsi="Verdana"/>
+        </w:rPr>
+        <w:t>: That’s something worth looking into for the new system. Finally, do you have any final thoughts on how you would like your new system to function?</w:t>
+      </w:r>
+      <w:r>
+        <w:rPr>
+          <w:rFonts w:ascii="Verdana" w:hAnsi="Verdana"/>
+        </w:rPr>
+        <w:br/>
+      </w:r>
+      <w:r>
+        <w:rPr>
+          <w:rFonts w:ascii="Verdana" w:hAnsi="Verdana"/>
+          <w:b/>
+        </w:rPr>
+        <w:t>Peter</w:t>
+      </w:r>
+      <w:r>
+        <w:rPr>
+          <w:rFonts w:ascii="Verdana" w:hAnsi="Verdana"/>
+        </w:rPr>
+        <w:t xml:space="preserve">: I just want something that works well, is fast and doesn’t look overly complicated. Initially I just wanted a simple quote maker, but now that I think about it, the expansion of my </w:t>
       </w:r>
       <w:r>
         <w:rPr>
           <w:rFonts w:ascii="Verdana" w:hAnsi="Verdana"/>
         </w:rPr>
         <w:lastRenderedPageBreak/>
-        <w:t>hours to complete one quote. Most of the time I just ask you [my son] to do it, as you’re much quicker. But as you know that involves a lot of disagreements, because you never seem to listen and do it exactly how I want!</w:t>
+        <w:t>system may come quite soon and I will most likely require other tools to help me. For example, that stock of materials manager you mentioned sounds like it could be very useful.</w:t>
       </w:r>
     </w:p>
     <w:p>
@@ -1987,7 +2387,7 @@
         <w:rPr>
           <w:rFonts w:ascii="Verdana" w:hAnsi="Verdana"/>
         </w:rPr>
-        <w:t>: (Laughs) that’s because you never seem to know what you want! What would you like the new system to do for you?</w:t>
+        <w:t>: I will definitely aim to produce something that satisfies your long-term requirements. Thank you very much for this, it was very helpful in determining exactly what you need.</w:t>
       </w:r>
       <w:r>
         <w:rPr>
@@ -2006,318 +2406,6 @@
         <w:rPr>
           <w:rFonts w:ascii="Verdana" w:hAnsi="Verdana"/>
         </w:rPr>
-        <w:t>: Well, everything would be nice (chuckles). I mainly want something easier than Excel produce my quotes for me quickly and efficiently. I want to be able to quickly launch an application, fill in some jobs details and figures and have it printed off and the client e-mailed within minutes. Of course the format still needs to be Excel, just not made using Excel, if that makes sense, as I find most clients are able to open such a format, and it can be made to look nice.</w:t>
-      </w:r>
-    </w:p>
-    <w:p>
-      <w:pPr>
-        <w:rPr>
-          <w:rFonts w:ascii="Verdana" w:hAnsi="Verdana"/>
-        </w:rPr>
-      </w:pPr>
-      <w:r>
-        <w:rPr>
-          <w:rFonts w:ascii="Verdana" w:hAnsi="Verdana"/>
-          <w:b/>
-        </w:rPr>
-        <w:t>Norbert</w:t>
-      </w:r>
-      <w:r>
-        <w:rPr>
-          <w:rFonts w:ascii="Verdana" w:hAnsi="Verdana"/>
-        </w:rPr>
-        <w:t>: Is that all?</w:t>
-      </w:r>
-      <w:r>
-        <w:rPr>
-          <w:rFonts w:ascii="Verdana" w:hAnsi="Verdana"/>
-        </w:rPr>
-        <w:br/>
-      </w:r>
-      <w:r>
-        <w:rPr>
-          <w:rFonts w:ascii="Verdana" w:hAnsi="Verdana"/>
-          <w:b/>
-        </w:rPr>
-        <w:t>Peter</w:t>
-      </w:r>
-      <w:r>
-        <w:rPr>
-          <w:rFonts w:ascii="Verdana" w:hAnsi="Verdana"/>
-        </w:rPr>
-        <w:t>: Well, I’m open to suggestions. Anything to make my life easier.</w:t>
-      </w:r>
-    </w:p>
-    <w:p>
-      <w:pPr>
-        <w:rPr>
-          <w:rFonts w:ascii="Verdana" w:hAnsi="Verdana"/>
-        </w:rPr>
-      </w:pPr>
-      <w:r>
-        <w:rPr>
-          <w:rFonts w:ascii="Verdana" w:hAnsi="Verdana"/>
-          <w:b/>
-        </w:rPr>
-        <w:t>Norbert</w:t>
-      </w:r>
-      <w:r>
-        <w:rPr>
-          <w:rFonts w:ascii="Verdana" w:hAnsi="Verdana"/>
-        </w:rPr>
-        <w:t>: Well, what about the future? Where do you see your business going?</w:t>
-      </w:r>
-      <w:r>
-        <w:rPr>
-          <w:rFonts w:ascii="Verdana" w:hAnsi="Verdana"/>
-        </w:rPr>
-        <w:br/>
-      </w:r>
-      <w:r>
-        <w:rPr>
-          <w:rFonts w:ascii="Verdana" w:hAnsi="Verdana"/>
-          <w:b/>
-        </w:rPr>
-        <w:t>Peter</w:t>
-      </w:r>
-      <w:r>
-        <w:rPr>
-          <w:rFonts w:ascii="Verdana" w:hAnsi="Verdana"/>
-        </w:rPr>
-        <w:t>: Right now, everything is going pretty well and I would love to turn this into a more of a structured enterprise rather than a small family business. I will definitely be pursuing some higher forms of advertising in the future so that I can get a much larger volume of clients. Of course, this will mean hiring a proper team of employees, especially with me getting so old. A website will eventually become a must.</w:t>
-      </w:r>
-    </w:p>
-    <w:p>
-      <w:pPr>
-        <w:rPr>
-          <w:rFonts w:ascii="Verdana" w:hAnsi="Verdana"/>
-        </w:rPr>
-      </w:pPr>
-      <w:r>
-        <w:rPr>
-          <w:rFonts w:ascii="Verdana" w:hAnsi="Verdana"/>
-          <w:b/>
-        </w:rPr>
-        <w:t>Norbert</w:t>
-      </w:r>
-      <w:r>
-        <w:rPr>
-          <w:rFonts w:ascii="Verdana" w:hAnsi="Verdana"/>
-        </w:rPr>
-        <w:t>: What would this website contain?</w:t>
-      </w:r>
-      <w:r>
-        <w:rPr>
-          <w:rFonts w:ascii="Verdana" w:hAnsi="Verdana"/>
-        </w:rPr>
-        <w:br/>
-      </w:r>
-      <w:r>
-        <w:rPr>
-          <w:rFonts w:ascii="Verdana" w:hAnsi="Verdana"/>
-          <w:b/>
-        </w:rPr>
-        <w:t>Peter</w:t>
-      </w:r>
-      <w:r>
-        <w:rPr>
-          <w:rFonts w:ascii="Verdana" w:hAnsi="Verdana"/>
-        </w:rPr>
-        <w:t>: A description of all the services I provide, a gallery, my contact details. It would also be nice if clients could request a quote online which I could somehow see and complete.</w:t>
-      </w:r>
-    </w:p>
-    <w:p>
-      <w:pPr>
-        <w:rPr>
-          <w:rFonts w:ascii="Verdana" w:hAnsi="Verdana"/>
-        </w:rPr>
-      </w:pPr>
-      <w:r>
-        <w:rPr>
-          <w:rFonts w:ascii="Verdana" w:hAnsi="Verdana"/>
-          <w:b/>
-        </w:rPr>
-        <w:t>Norbert</w:t>
-      </w:r>
-      <w:r>
-        <w:rPr>
-          <w:rFonts w:ascii="Verdana" w:hAnsi="Verdana"/>
-        </w:rPr>
-        <w:t>: That could definitely be something I could include in the application, allowing you to complete quote requests submitted online. Would that be useful?</w:t>
-      </w:r>
-      <w:r>
-        <w:rPr>
-          <w:rFonts w:ascii="Verdana" w:hAnsi="Verdana"/>
-        </w:rPr>
-        <w:br/>
-      </w:r>
-      <w:r>
-        <w:rPr>
-          <w:rFonts w:ascii="Verdana" w:hAnsi="Verdana"/>
-          <w:b/>
-        </w:rPr>
-        <w:t>Peter</w:t>
-      </w:r>
-      <w:r>
-        <w:rPr>
-          <w:rFonts w:ascii="Verdana" w:hAnsi="Verdana"/>
-        </w:rPr>
-        <w:t>: Absolutely! It would be incredibly convenient to direct potential clients onto the website and allow them to describe their problem without me having to take the time out to see them or call them.</w:t>
-      </w:r>
-    </w:p>
-    <w:p>
-      <w:pPr>
-        <w:rPr>
-          <w:rFonts w:ascii="Verdana" w:hAnsi="Verdana"/>
-        </w:rPr>
-      </w:pPr>
-      <w:r>
-        <w:rPr>
-          <w:rFonts w:ascii="Verdana" w:hAnsi="Verdana"/>
-          <w:b/>
-        </w:rPr>
-        <w:t>Norbert</w:t>
-      </w:r>
-      <w:r>
-        <w:rPr>
-          <w:rFonts w:ascii="Verdana" w:hAnsi="Verdana"/>
-        </w:rPr>
-        <w:t>: Okay! We haven’t discussed materials. How do you currently get all of the materials you need to complete a project?</w:t>
-      </w:r>
-      <w:r>
-        <w:rPr>
-          <w:rFonts w:ascii="Verdana" w:hAnsi="Verdana"/>
-        </w:rPr>
-        <w:br/>
-      </w:r>
-      <w:r>
-        <w:rPr>
-          <w:rFonts w:ascii="Verdana" w:hAnsi="Verdana"/>
-          <w:b/>
-        </w:rPr>
-        <w:t>Peter</w:t>
-      </w:r>
-      <w:r>
-        <w:rPr>
-          <w:rFonts w:ascii="Verdana" w:hAnsi="Verdana"/>
-        </w:rPr>
-        <w:t>: After producing the final quote I take a trip to any builders’ warehouse such as Selco and pick out all the things I will need. This sometimes takes more than one trip and is quite tedious to do, but there’s not much I can do about it. If the business was large enough, I would probably store a stock of materials somewhere and pick them out from there.</w:t>
-      </w:r>
-    </w:p>
-    <w:p>
-      <w:pPr>
-        <w:rPr>
-          <w:rFonts w:ascii="Verdana" w:hAnsi="Verdana"/>
-        </w:rPr>
-      </w:pPr>
-      <w:r>
-        <w:rPr>
-          <w:rFonts w:ascii="Verdana" w:hAnsi="Verdana"/>
-          <w:b/>
-        </w:rPr>
-        <w:t>Norbert</w:t>
-      </w:r>
-      <w:r>
-        <w:rPr>
-          <w:rFonts w:ascii="Verdana" w:hAnsi="Verdana"/>
-        </w:rPr>
-        <w:t>: Surely you would need something to manage that stock electronically?</w:t>
-      </w:r>
-      <w:r>
-        <w:rPr>
-          <w:rFonts w:ascii="Verdana" w:hAnsi="Verdana"/>
-        </w:rPr>
-        <w:br/>
-      </w:r>
-      <w:r>
-        <w:rPr>
-          <w:rFonts w:ascii="Verdana" w:hAnsi="Verdana"/>
-          <w:b/>
-        </w:rPr>
-        <w:t>Peter</w:t>
-      </w:r>
-      <w:r>
-        <w:rPr>
-          <w:rFonts w:ascii="Verdana" w:hAnsi="Verdana"/>
-        </w:rPr>
-        <w:t>: I would indeed.</w:t>
-      </w:r>
-    </w:p>
-    <w:p>
-      <w:pPr>
-        <w:rPr>
-          <w:rFonts w:ascii="Verdana" w:hAnsi="Verdana"/>
-        </w:rPr>
-      </w:pPr>
-      <w:r>
-        <w:rPr>
-          <w:rFonts w:ascii="Verdana" w:hAnsi="Verdana"/>
-          <w:b/>
-        </w:rPr>
-        <w:t>Norbert</w:t>
-      </w:r>
-      <w:r>
-        <w:rPr>
-          <w:rFonts w:ascii="Verdana" w:hAnsi="Verdana"/>
-        </w:rPr>
-        <w:t>: That’s something worth looking into for the new system. Finally, do you have any final thoughts on how you would like your new system to function?</w:t>
-      </w:r>
-      <w:r>
-        <w:rPr>
-          <w:rFonts w:ascii="Verdana" w:hAnsi="Verdana"/>
-        </w:rPr>
-        <w:br/>
-      </w:r>
-      <w:r>
-        <w:rPr>
-          <w:rFonts w:ascii="Verdana" w:hAnsi="Verdana"/>
-          <w:b/>
-        </w:rPr>
-        <w:t>Peter</w:t>
-      </w:r>
-      <w:r>
-        <w:rPr>
-          <w:rFonts w:ascii="Verdana" w:hAnsi="Verdana"/>
-        </w:rPr>
-        <w:t>: I just want something that works well, is fast and doesn’t look overly complicated. Initially I just wanted a simple quote maker, but now that I think about it, the expansion of my system may come quite soon and I will most likely require other tools to help me. For example, that stock of materials manager you mentioned sounds like it could be very useful.</w:t>
-      </w:r>
-    </w:p>
-    <w:p>
-      <w:pPr>
-        <w:rPr>
-          <w:rFonts w:ascii="Verdana" w:hAnsi="Verdana"/>
-        </w:rPr>
-      </w:pPr>
-      <w:r>
-        <w:rPr>
-          <w:rFonts w:ascii="Verdana" w:hAnsi="Verdana"/>
-          <w:b/>
-        </w:rPr>
-        <w:t>Norbert</w:t>
-      </w:r>
-      <w:r>
-        <w:rPr>
-          <w:rFonts w:ascii="Verdana" w:hAnsi="Verdana"/>
-        </w:rPr>
-        <w:t>: I will definitely aim to produce something that satisfies your long-term requirements. Thank you very much for this, it was very helpful in determining exactly what you need.</w:t>
-      </w:r>
-      <w:r>
-        <w:rPr>
-          <w:rFonts w:ascii="Verdana" w:hAnsi="Verdana"/>
-        </w:rPr>
-        <w:br/>
-      </w:r>
-      <w:r>
-        <w:rPr>
-          <w:rFonts w:ascii="Verdana" w:hAnsi="Verdana"/>
-          <w:b/>
-        </w:rPr>
-        <w:t>Peter</w:t>
-      </w:r>
-      <w:r>
-        <w:rPr>
-          <w:rFonts w:ascii="Verdana" w:hAnsi="Verdana"/>
-        </w:rPr>
         <w:t>: No problem.</w:t>
       </w:r>
     </w:p>
@@ -2331,7 +2419,6 @@
         <w:rPr>
           <w:rFonts w:ascii="Verdana" w:hAnsi="Verdana"/>
         </w:rPr>
-        <w:lastRenderedPageBreak/>
         <w:t>Interview was conducted in Polish and later translated and adjusted for easier understanding.</w:t>
       </w:r>
       <w:r>
@@ -2987,7 +3074,13 @@
         <w:rPr>
           <w:rFonts w:ascii="Verdana" w:hAnsi="Verdana"/>
         </w:rPr>
-        <w:t xml:space="preserve">As discussed at the interview, </w:t>
+        <w:t>After primary observation of Peter’s current system, the interview and completion of the questionnaire,</w:t>
+      </w:r>
+      <w:r>
+        <w:rPr>
+          <w:rFonts w:ascii="Verdana" w:hAnsi="Verdana"/>
+        </w:rPr>
+        <w:t xml:space="preserve"> </w:t>
       </w:r>
       <w:r>
         <w:rPr>
@@ -3107,6 +3200,7 @@
         <w:rPr>
           <w:rFonts w:ascii="Verdana" w:hAnsi="Verdana"/>
         </w:rPr>
+        <w:lastRenderedPageBreak/>
         <w:t>Further consultation with the client based around the produced quote</w:t>
       </w:r>
     </w:p>
@@ -3194,7 +3288,6 @@
         <w:pStyle w:val="Heading2"/>
       </w:pPr>
       <w:r>
-        <w:lastRenderedPageBreak/>
         <w:t>Limitations</w:t>
       </w:r>
       <w:r>
@@ -3335,15 +3428,15 @@
       <w:pPr>
         <w:pStyle w:val="Heading2"/>
       </w:pPr>
-      <w:bookmarkStart w:id="8" w:name="_Toc398711740"/>
-      <w:bookmarkStart w:id="9" w:name="_Toc398711738"/>
+      <w:bookmarkStart w:id="8" w:name="_Toc398711738"/>
+      <w:bookmarkStart w:id="9" w:name="_Toc398711740"/>
       <w:r>
         <w:t>Identification of prospective user</w:t>
       </w:r>
       <w:r>
         <w:t>s</w:t>
       </w:r>
-      <w:bookmarkEnd w:id="9"/>
+      <w:bookmarkEnd w:id="8"/>
     </w:p>
     <w:p>
       <w:pPr>
@@ -3360,7 +3453,7 @@
       <w:r>
         <w:t>Identification of user needs</w:t>
       </w:r>
-      <w:bookmarkEnd w:id="8"/>
+      <w:bookmarkEnd w:id="9"/>
       <w:r>
         <w:br/>
       </w:r>
@@ -3546,52 +3639,8 @@
       </w:pPr>
       <w:bookmarkStart w:id="10" w:name="_Toc398711741"/>
       <w:r>
-        <w:t>Data volumes</w:t>
-      </w:r>
-    </w:p>
-    <w:p>
-      <w:pPr>
-        <w:rPr>
-          <w:rFonts w:ascii="Verdana" w:hAnsi="Verdana"/>
-        </w:rPr>
-      </w:pPr>
-      <w:r>
-        <w:rPr>
-          <w:rFonts w:ascii="Verdana" w:hAnsi="Verdana"/>
-        </w:rPr>
-        <w:br/>
-      </w:r>
-      <w:r>
-        <w:rPr>
-          <w:rFonts w:ascii="Verdana" w:hAnsi="Verdana"/>
-        </w:rPr>
-        <w:t>My dad usually has about 2 projects going on at the same time. However, as mentioned in the interview, the business may soon expand with more employees being employed, allowing more projects to be completed at the same time. Let us assume that Top Builders deals with 3 clients at any given time. An average project has about 10 individual jobs, although some bigger projects can have up to 20.</w:t>
-      </w:r>
-      <w:r>
-        <w:rPr>
-          <w:rFonts w:ascii="Verdana" w:hAnsi="Verdana"/>
-        </w:rPr>
-        <w:t xml:space="preserve"> For these 3 projects, Peter may hire about 6 employees which will all need an account in the system. There may be about 30-40 different types of materials used across all projects, and this number will probably expand as more projects are taken up. These materials will therefore all have to be stored and kept track of in the system, with an ability to add new ones on-the-fly.</w:t>
-      </w:r>
-      <w:r>
-        <w:rPr>
-          <w:rFonts w:ascii="Verdana" w:hAnsi="Verdana"/>
-        </w:rPr>
-        <w:t xml:space="preserve"> There will also be a small amount of personal settings/perferences which will need to be stored for every user. In regards to quote requests, my dad receives about 1 call per week from a new customer. Therefore we can assume to receive about 1 online quote request per week.</w:t>
-      </w:r>
-    </w:p>
-    <w:p>
-      <w:pPr>
-        <w:pStyle w:val="Heading2"/>
-      </w:pPr>
-      <w:r>
-        <w:lastRenderedPageBreak/>
-        <w:t>Analysis data d</w:t>
-      </w:r>
-      <w:r>
-        <w:t>ictionary</w:t>
-      </w:r>
-      <w:bookmarkEnd w:id="10"/>
+        <w:t>Data sources and destinations</w:t>
+      </w:r>
     </w:p>
     <w:p/>
     <w:tbl>
@@ -3624,7 +3673,7 @@
               <w:rPr>
                 <w:sz w:val="28"/>
               </w:rPr>
-              <w:t>Field name</w:t>
+              <w:t>Data</w:t>
             </w:r>
           </w:p>
         </w:tc>
@@ -3643,7 +3692,7 @@
               <w:rPr>
                 <w:sz w:val="28"/>
               </w:rPr>
-              <w:t>Data type</w:t>
+              <w:t>Source</w:t>
             </w:r>
           </w:p>
         </w:tc>
@@ -3668,7 +3717,7 @@
               <w:rPr>
                 <w:sz w:val="28"/>
               </w:rPr>
-              <w:t>tails</w:t>
+              <w:t>stination</w:t>
             </w:r>
           </w:p>
         </w:tc>
@@ -3680,16 +3729,45 @@
         <w:tc>
           <w:tcPr>
             <w:cnfStyle w:val="001000000000"/>
-            <w:tcW w:w="10989" w:type="dxa"/>
-            <w:gridSpan w:val="3"/>
-            <w:shd w:val="clear" w:color="auto" w:fill="DBE5F1" w:themeFill="accent1" w:themeFillTint="33"/>
-          </w:tcPr>
-          <w:p>
-            <w:r>
-              <w:rPr>
-                <w:sz w:val="24"/>
-              </w:rPr>
-              <w:t>Table name: Projects</w:t>
+            <w:tcW w:w="3663" w:type="dxa"/>
+          </w:tcPr>
+          <w:p>
+            <w:pPr>
+              <w:rPr>
+                <w:b w:val="0"/>
+              </w:rPr>
+            </w:pPr>
+            <w:r>
+              <w:rPr>
+                <w:b w:val="0"/>
+              </w:rPr>
+              <w:t>Client details</w:t>
+            </w:r>
+          </w:p>
+        </w:tc>
+        <w:tc>
+          <w:tcPr>
+            <w:tcW w:w="3663" w:type="dxa"/>
+          </w:tcPr>
+          <w:p>
+            <w:pPr>
+              <w:cnfStyle w:val="000000100000"/>
+            </w:pPr>
+            <w:r>
+              <w:t>Client (e-mail, phone, word of mouth)</w:t>
+            </w:r>
+          </w:p>
+        </w:tc>
+        <w:tc>
+          <w:tcPr>
+            <w:tcW w:w="3663" w:type="dxa"/>
+          </w:tcPr>
+          <w:p>
+            <w:pPr>
+              <w:cnfStyle w:val="000000100000"/>
+            </w:pPr>
+            <w:r>
+              <w:t>Company job book</w:t>
             </w:r>
           </w:p>
         </w:tc>
@@ -3710,7 +3788,13 @@
               <w:rPr>
                 <w:b w:val="0"/>
               </w:rPr>
-              <w:t>ID</w:t>
+              <w:t>Job description</w:t>
+            </w:r>
+            <w:r>
+              <w:rPr>
+                <w:b w:val="0"/>
+              </w:rPr>
+              <w:t>s</w:t>
             </w:r>
           </w:p>
         </w:tc>
@@ -3723,7 +3807,7 @@
               <w:cnfStyle w:val="000000000000"/>
             </w:pPr>
             <w:r>
-              <w:t>Integer</w:t>
+              <w:t>Discussion between Peter and client</w:t>
             </w:r>
           </w:p>
         </w:tc>
@@ -3736,7 +3820,7 @@
               <w:cnfStyle w:val="000000000000"/>
             </w:pPr>
             <w:r>
-              <w:t>Primary key</w:t>
+              <w:t>Company job book</w:t>
             </w:r>
           </w:p>
         </w:tc>
@@ -3760,7 +3844,7 @@
               <w:rPr>
                 <w:b w:val="0"/>
               </w:rPr>
-              <w:t>Client name</w:t>
+              <w:t>Job costs</w:t>
             </w:r>
           </w:p>
         </w:tc>
@@ -3773,7 +3857,7 @@
               <w:cnfStyle w:val="000000100000"/>
             </w:pPr>
             <w:r>
-              <w:t>String</w:t>
+              <w:t>Peter</w:t>
             </w:r>
           </w:p>
         </w:tc>
@@ -3785,6 +3869,9 @@
             <w:pPr>
               <w:cnfStyle w:val="000000100000"/>
             </w:pPr>
+            <w:r>
+              <w:t>Client, company job book</w:t>
+            </w:r>
           </w:p>
         </w:tc>
       </w:tr>
@@ -3804,7 +3891,8 @@
               <w:rPr>
                 <w:b w:val="0"/>
               </w:rPr>
-              <w:t>House number</w:t>
+              <w:lastRenderedPageBreak/>
+              <w:t>Job materials</w:t>
             </w:r>
           </w:p>
         </w:tc>
@@ -3817,7 +3905,7 @@
               <w:cnfStyle w:val="000000000000"/>
             </w:pPr>
             <w:r>
-              <w:t>String</w:t>
+              <w:t>Discussion between Peter and client</w:t>
             </w:r>
           </w:p>
         </w:tc>
@@ -3830,7 +3918,7 @@
               <w:cnfStyle w:val="000000000000"/>
             </w:pPr>
             <w:r>
-              <w:t>Stored as a string due to house numbers like 12A</w:t>
+              <w:t>Client, company job book</w:t>
             </w:r>
           </w:p>
         </w:tc>
@@ -3854,7 +3942,7 @@
               <w:rPr>
                 <w:b w:val="0"/>
               </w:rPr>
-              <w:t>Address</w:t>
+              <w:t>Employee full name</w:t>
             </w:r>
           </w:p>
         </w:tc>
@@ -3867,7 +3955,7 @@
               <w:cnfStyle w:val="000000100000"/>
             </w:pPr>
             <w:r>
-              <w:t>String</w:t>
+              <w:t>Employee</w:t>
             </w:r>
           </w:p>
         </w:tc>
@@ -3880,7 +3968,7 @@
               <w:cnfStyle w:val="000000100000"/>
             </w:pPr>
             <w:r>
-              <w:t>Street name + town</w:t>
+              <w:t>Peter</w:t>
             </w:r>
           </w:p>
         </w:tc>
@@ -3901,7 +3989,7 @@
               <w:rPr>
                 <w:b w:val="0"/>
               </w:rPr>
-              <w:t>City</w:t>
+              <w:t>Employee address</w:t>
             </w:r>
           </w:p>
         </w:tc>
@@ -3914,6 +4002,413 @@
               <w:cnfStyle w:val="000000000000"/>
             </w:pPr>
             <w:r>
+              <w:t>Employee</w:t>
+            </w:r>
+          </w:p>
+        </w:tc>
+        <w:tc>
+          <w:tcPr>
+            <w:tcW w:w="3663" w:type="dxa"/>
+          </w:tcPr>
+          <w:p>
+            <w:pPr>
+              <w:cnfStyle w:val="000000000000"/>
+            </w:pPr>
+            <w:r>
+              <w:t>Peter</w:t>
+            </w:r>
+          </w:p>
+        </w:tc>
+      </w:tr>
+      <w:tr>
+        <w:trPr>
+          <w:cnfStyle w:val="000000100000"/>
+        </w:trPr>
+        <w:tc>
+          <w:tcPr>
+            <w:cnfStyle w:val="001000000000"/>
+            <w:tcW w:w="3663" w:type="dxa"/>
+          </w:tcPr>
+          <w:p>
+            <w:pPr>
+              <w:rPr>
+                <w:b w:val="0"/>
+              </w:rPr>
+            </w:pPr>
+            <w:r>
+              <w:rPr>
+                <w:b w:val="0"/>
+              </w:rPr>
+              <w:t>Employee contact number</w:t>
+            </w:r>
+          </w:p>
+        </w:tc>
+        <w:tc>
+          <w:tcPr>
+            <w:tcW w:w="3663" w:type="dxa"/>
+          </w:tcPr>
+          <w:p>
+            <w:pPr>
+              <w:cnfStyle w:val="000000100000"/>
+            </w:pPr>
+            <w:r>
+              <w:t>Employee</w:t>
+            </w:r>
+          </w:p>
+        </w:tc>
+        <w:tc>
+          <w:tcPr>
+            <w:tcW w:w="3663" w:type="dxa"/>
+          </w:tcPr>
+          <w:p>
+            <w:pPr>
+              <w:cnfStyle w:val="000000100000"/>
+            </w:pPr>
+            <w:r>
+              <w:t>Peter</w:t>
+            </w:r>
+          </w:p>
+        </w:tc>
+      </w:tr>
+      <w:tr>
+        <w:tc>
+          <w:tcPr>
+            <w:cnfStyle w:val="001000000000"/>
+            <w:tcW w:w="3663" w:type="dxa"/>
+          </w:tcPr>
+          <w:p>
+            <w:pPr>
+              <w:rPr>
+                <w:b w:val="0"/>
+              </w:rPr>
+            </w:pPr>
+            <w:r>
+              <w:rPr>
+                <w:b w:val="0"/>
+              </w:rPr>
+              <w:t>Company business email</w:t>
+            </w:r>
+          </w:p>
+        </w:tc>
+        <w:tc>
+          <w:tcPr>
+            <w:tcW w:w="3663" w:type="dxa"/>
+          </w:tcPr>
+          <w:p>
+            <w:pPr>
+              <w:cnfStyle w:val="000000000000"/>
+            </w:pPr>
+            <w:r>
+              <w:t>Peter</w:t>
+            </w:r>
+          </w:p>
+        </w:tc>
+        <w:tc>
+          <w:tcPr>
+            <w:tcW w:w="3663" w:type="dxa"/>
+          </w:tcPr>
+          <w:p>
+            <w:pPr>
+              <w:cnfStyle w:val="000000000000"/>
+            </w:pPr>
+            <w:r>
+              <w:t>Client</w:t>
+            </w:r>
+          </w:p>
+        </w:tc>
+      </w:tr>
+      <w:tr>
+        <w:trPr>
+          <w:cnfStyle w:val="000000100000"/>
+        </w:trPr>
+        <w:tc>
+          <w:tcPr>
+            <w:cnfStyle w:val="001000000000"/>
+            <w:tcW w:w="3663" w:type="dxa"/>
+          </w:tcPr>
+          <w:p>
+            <w:pPr>
+              <w:rPr>
+                <w:b w:val="0"/>
+              </w:rPr>
+            </w:pPr>
+          </w:p>
+        </w:tc>
+        <w:tc>
+          <w:tcPr>
+            <w:tcW w:w="3663" w:type="dxa"/>
+          </w:tcPr>
+          <w:p>
+            <w:pPr>
+              <w:cnfStyle w:val="000000100000"/>
+            </w:pPr>
+          </w:p>
+        </w:tc>
+        <w:tc>
+          <w:tcPr>
+            <w:tcW w:w="3663" w:type="dxa"/>
+          </w:tcPr>
+          <w:p>
+            <w:pPr>
+              <w:cnfStyle w:val="000000100000"/>
+            </w:pPr>
+          </w:p>
+        </w:tc>
+      </w:tr>
+      <w:tr>
+        <w:tc>
+          <w:tcPr>
+            <w:cnfStyle w:val="001000000000"/>
+            <w:tcW w:w="3663" w:type="dxa"/>
+          </w:tcPr>
+          <w:p>
+            <w:pPr>
+              <w:rPr>
+                <w:b w:val="0"/>
+              </w:rPr>
+            </w:pPr>
+          </w:p>
+        </w:tc>
+        <w:tc>
+          <w:tcPr>
+            <w:tcW w:w="3663" w:type="dxa"/>
+          </w:tcPr>
+          <w:p>
+            <w:pPr>
+              <w:cnfStyle w:val="000000000000"/>
+            </w:pPr>
+          </w:p>
+        </w:tc>
+        <w:tc>
+          <w:tcPr>
+            <w:tcW w:w="3663" w:type="dxa"/>
+          </w:tcPr>
+          <w:p>
+            <w:pPr>
+              <w:cnfStyle w:val="000000000000"/>
+            </w:pPr>
+          </w:p>
+        </w:tc>
+      </w:tr>
+      <w:tr>
+        <w:trPr>
+          <w:cnfStyle w:val="000000100000"/>
+        </w:trPr>
+        <w:tc>
+          <w:tcPr>
+            <w:cnfStyle w:val="001000000000"/>
+            <w:tcW w:w="3663" w:type="dxa"/>
+          </w:tcPr>
+          <w:p>
+            <w:pPr>
+              <w:rPr>
+                <w:b w:val="0"/>
+              </w:rPr>
+            </w:pPr>
+          </w:p>
+        </w:tc>
+        <w:tc>
+          <w:tcPr>
+            <w:tcW w:w="3663" w:type="dxa"/>
+          </w:tcPr>
+          <w:p>
+            <w:pPr>
+              <w:cnfStyle w:val="000000100000"/>
+            </w:pPr>
+          </w:p>
+        </w:tc>
+        <w:tc>
+          <w:tcPr>
+            <w:tcW w:w="3663" w:type="dxa"/>
+          </w:tcPr>
+          <w:p>
+            <w:pPr>
+              <w:cnfStyle w:val="000000100000"/>
+            </w:pPr>
+          </w:p>
+        </w:tc>
+      </w:tr>
+    </w:tbl>
+    <w:p>
+      <w:pPr>
+        <w:pStyle w:val="Heading2"/>
+      </w:pPr>
+    </w:p>
+    <w:p>
+      <w:pPr>
+        <w:pStyle w:val="Heading2"/>
+      </w:pPr>
+      <w:r>
+        <w:t>Data volumes</w:t>
+      </w:r>
+    </w:p>
+    <w:p>
+      <w:pPr>
+        <w:rPr>
+          <w:rFonts w:ascii="Verdana" w:hAnsi="Verdana"/>
+        </w:rPr>
+      </w:pPr>
+      <w:r>
+        <w:rPr>
+          <w:rFonts w:ascii="Verdana" w:hAnsi="Verdana"/>
+        </w:rPr>
+        <w:br/>
+      </w:r>
+      <w:r>
+        <w:rPr>
+          <w:rFonts w:ascii="Verdana" w:hAnsi="Verdana"/>
+        </w:rPr>
+        <w:t>My dad usually has about 2 projects going on at the same time. However, as mentioned in the interview, the business may soon expand with more employees being employed, allowing more projects to be completed at the same time. Let us assume that Top Builders deals with 3 clients at any given time. An average project has about 10 individual jobs, although some bigger projects can have up to 20.</w:t>
+      </w:r>
+      <w:r>
+        <w:rPr>
+          <w:rFonts w:ascii="Verdana" w:hAnsi="Verdana"/>
+        </w:rPr>
+        <w:t xml:space="preserve"> For these 3 projects, Peter may hire about 6 employees which will all need an account in the system. There may be about 30-40 different types of materials used across all projects, and this number will probably expand as more projects are taken up. These materials will therefore all have to be stored and kept track of in the system, with an ability to add new ones on-the-fly.</w:t>
+      </w:r>
+      <w:r>
+        <w:rPr>
+          <w:rFonts w:ascii="Verdana" w:hAnsi="Verdana"/>
+        </w:rPr>
+        <w:t xml:space="preserve"> There will also be a small amount of personal settings/perferences which will need to be stored for every user. In regards to quote requests, my dad receives about 1 call per week from a new customer. Therefore we can assume to receive about 1 online quote request per week.</w:t>
+      </w:r>
+    </w:p>
+    <w:p>
+      <w:pPr>
+        <w:pStyle w:val="Heading2"/>
+      </w:pPr>
+      <w:r>
+        <w:t>Analysis data d</w:t>
+      </w:r>
+      <w:r>
+        <w:t>ictionary</w:t>
+      </w:r>
+      <w:bookmarkEnd w:id="10"/>
+    </w:p>
+    <w:p/>
+    <w:tbl>
+      <w:tblPr>
+        <w:tblStyle w:val="LightList-Accent5"/>
+        <w:tblW w:w="0" w:type="auto"/>
+        <w:tblLook w:val="04A0"/>
+      </w:tblPr>
+      <w:tblGrid>
+        <w:gridCol w:w="3663"/>
+        <w:gridCol w:w="3663"/>
+        <w:gridCol w:w="3663"/>
+      </w:tblGrid>
+      <w:tr>
+        <w:trPr>
+          <w:cnfStyle w:val="100000000000"/>
+        </w:trPr>
+        <w:tc>
+          <w:tcPr>
+            <w:cnfStyle w:val="001000000000"/>
+            <w:tcW w:w="3663" w:type="dxa"/>
+          </w:tcPr>
+          <w:p>
+            <w:pPr>
+              <w:rPr>
+                <w:sz w:val="28"/>
+              </w:rPr>
+            </w:pPr>
+            <w:r>
+              <w:rPr>
+                <w:sz w:val="28"/>
+              </w:rPr>
+              <w:t>Field name</w:t>
+            </w:r>
+          </w:p>
+        </w:tc>
+        <w:tc>
+          <w:tcPr>
+            <w:tcW w:w="3663" w:type="dxa"/>
+          </w:tcPr>
+          <w:p>
+            <w:pPr>
+              <w:cnfStyle w:val="100000000000"/>
+              <w:rPr>
+                <w:sz w:val="28"/>
+              </w:rPr>
+            </w:pPr>
+            <w:r>
+              <w:rPr>
+                <w:sz w:val="28"/>
+              </w:rPr>
+              <w:t>Data type</w:t>
+            </w:r>
+          </w:p>
+        </w:tc>
+        <w:tc>
+          <w:tcPr>
+            <w:tcW w:w="3663" w:type="dxa"/>
+          </w:tcPr>
+          <w:p>
+            <w:pPr>
+              <w:cnfStyle w:val="100000000000"/>
+              <w:rPr>
+                <w:sz w:val="28"/>
+              </w:rPr>
+            </w:pPr>
+            <w:r>
+              <w:rPr>
+                <w:sz w:val="28"/>
+              </w:rPr>
+              <w:t>De</w:t>
+            </w:r>
+            <w:r>
+              <w:rPr>
+                <w:sz w:val="28"/>
+              </w:rPr>
+              <w:t>tails</w:t>
+            </w:r>
+          </w:p>
+        </w:tc>
+      </w:tr>
+      <w:tr>
+        <w:trPr>
+          <w:cnfStyle w:val="000000100000"/>
+        </w:trPr>
+        <w:tc>
+          <w:tcPr>
+            <w:cnfStyle w:val="001000000000"/>
+            <w:tcW w:w="3663" w:type="dxa"/>
+          </w:tcPr>
+          <w:p>
+            <w:pPr>
+              <w:rPr>
+                <w:b w:val="0"/>
+              </w:rPr>
+            </w:pPr>
+            <w:r>
+              <w:rPr>
+                <w:b w:val="0"/>
+              </w:rPr>
+              <w:t xml:space="preserve">Client </w:t>
+            </w:r>
+            <w:r>
+              <w:rPr>
+                <w:b w:val="0"/>
+              </w:rPr>
+              <w:t xml:space="preserve">full </w:t>
+            </w:r>
+            <w:r>
+              <w:rPr>
+                <w:b w:val="0"/>
+              </w:rPr>
+              <w:t>name</w:t>
+            </w:r>
+          </w:p>
+        </w:tc>
+        <w:tc>
+          <w:tcPr>
+            <w:tcW w:w="3663" w:type="dxa"/>
+          </w:tcPr>
+          <w:p>
+            <w:pPr>
+              <w:cnfStyle w:val="000000100000"/>
+            </w:pPr>
+            <w:r>
               <w:t>String</w:t>
             </w:r>
           </w:p>
@@ -3924,9 +4419,46 @@
           </w:tcPr>
           <w:p>
             <w:pPr>
-              <w:cnfStyle w:val="000000000000"/>
-            </w:pPr>
-          </w:p>
+              <w:cnfStyle w:val="000000100000"/>
+            </w:pPr>
+          </w:p>
+        </w:tc>
+      </w:tr>
+      <w:tr>
+        <w:tc>
+          <w:tcPr>
+            <w:tcW w:w="3663" w:type="dxa"/>
+          </w:tcPr>
+          <w:p>
+            <w:pPr>
+              <w:cnfStyle w:val="001000000000"/>
+              <w:rPr>
+                <w:b w:val="0"/>
+              </w:rPr>
+            </w:pPr>
+            <w:r>
+              <w:rPr>
+                <w:b w:val="0"/>
+              </w:rPr>
+              <w:t>Client address</w:t>
+            </w:r>
+          </w:p>
+        </w:tc>
+        <w:tc>
+          <w:tcPr>
+            <w:tcW w:w="3663" w:type="dxa"/>
+          </w:tcPr>
+          <w:p>
+            <w:r>
+              <w:t>String</w:t>
+            </w:r>
+          </w:p>
+        </w:tc>
+        <w:tc>
+          <w:tcPr>
+            <w:tcW w:w="3663" w:type="dxa"/>
+          </w:tcPr>
+          <w:p/>
         </w:tc>
       </w:tr>
       <w:tr>
@@ -3949,7 +4481,13 @@
               <w:rPr>
                 <w:b w:val="0"/>
               </w:rPr>
-              <w:t>Postcode</w:t>
+              <w:t>Client c</w:t>
+            </w:r>
+            <w:r>
+              <w:rPr>
+                <w:b w:val="0"/>
+              </w:rPr>
+              <w:t>ontact number</w:t>
             </w:r>
           </w:p>
         </w:tc>
@@ -3962,7 +4500,7 @@
               <w:cnfStyle w:val="000000100000"/>
             </w:pPr>
             <w:r>
-              <w:t>String</w:t>
+              <w:t>Integer</w:t>
             </w:r>
           </w:p>
         </w:tc>
@@ -3978,12 +4516,33 @@
         </w:tc>
       </w:tr>
       <w:tr>
+        <w:trPr>
+          <w:trHeight w:val="54"/>
+        </w:trPr>
         <w:tc>
           <w:tcPr>
             <w:cnfStyle w:val="001000000000"/>
             <w:tcW w:w="3663" w:type="dxa"/>
           </w:tcPr>
-          <w:p/>
+          <w:p>
+            <w:pPr>
+              <w:rPr>
+                <w:b w:val="0"/>
+              </w:rPr>
+            </w:pPr>
+            <w:r>
+              <w:rPr>
+                <w:b w:val="0"/>
+              </w:rPr>
+              <w:t>Client e</w:t>
+            </w:r>
+            <w:r>
+              <w:rPr>
+                <w:b w:val="0"/>
+              </w:rPr>
+              <w:t>-mail address</w:t>
+            </w:r>
+          </w:p>
         </w:tc>
         <w:tc>
           <w:tcPr>
@@ -3993,6 +4552,9 @@
             <w:pPr>
               <w:cnfStyle w:val="000000000000"/>
             </w:pPr>
+            <w:r>
+              <w:t>String</w:t>
+            </w:r>
           </w:p>
         </w:tc>
         <w:tc>
@@ -4014,43 +4576,43 @@
           <w:tcPr>
             <w:cnfStyle w:val="001000000000"/>
             <w:tcW w:w="3663" w:type="dxa"/>
-            <w:shd w:val="clear" w:color="auto" w:fill="DBE5F1" w:themeFill="accent1" w:themeFillTint="33"/>
-          </w:tcPr>
-          <w:p>
-            <w:pPr>
-              <w:rPr>
-                <w:b w:val="0"/>
-              </w:rPr>
-            </w:pPr>
-            <w:r>
-              <w:rPr>
-                <w:sz w:val="24"/>
-              </w:rPr>
-              <w:t xml:space="preserve">Table name: </w:t>
-            </w:r>
-            <w:r>
-              <w:rPr>
-                <w:sz w:val="24"/>
-              </w:rPr>
-              <w:t>Jobs</w:t>
-            </w:r>
-          </w:p>
-        </w:tc>
-        <w:tc>
-          <w:tcPr>
-            <w:tcW w:w="3663" w:type="dxa"/>
-            <w:shd w:val="clear" w:color="auto" w:fill="DBE5F1" w:themeFill="accent1" w:themeFillTint="33"/>
+          </w:tcPr>
+          <w:p>
+            <w:pPr>
+              <w:rPr>
+                <w:b w:val="0"/>
+              </w:rPr>
+            </w:pPr>
+            <w:r>
+              <w:rPr>
+                <w:b w:val="0"/>
+              </w:rPr>
+              <w:t>Job description</w:t>
+            </w:r>
+            <w:r>
+              <w:rPr>
+                <w:b w:val="0"/>
+              </w:rPr>
+              <w:t>s</w:t>
+            </w:r>
+          </w:p>
+        </w:tc>
+        <w:tc>
+          <w:tcPr>
+            <w:tcW w:w="3663" w:type="dxa"/>
           </w:tcPr>
           <w:p>
             <w:pPr>
               <w:cnfStyle w:val="000000100000"/>
             </w:pPr>
-          </w:p>
-        </w:tc>
-        <w:tc>
-          <w:tcPr>
-            <w:tcW w:w="3663" w:type="dxa"/>
-            <w:shd w:val="clear" w:color="auto" w:fill="DBE5F1" w:themeFill="accent1" w:themeFillTint="33"/>
+            <w:r>
+              <w:t>String</w:t>
+            </w:r>
+          </w:p>
+        </w:tc>
+        <w:tc>
+          <w:tcPr>
+            <w:tcW w:w="3663" w:type="dxa"/>
           </w:tcPr>
           <w:p>
             <w:pPr>
@@ -4075,7 +4637,7 @@
               <w:rPr>
                 <w:b w:val="0"/>
               </w:rPr>
-              <w:t>ID</w:t>
+              <w:t>Job costs</w:t>
             </w:r>
           </w:p>
         </w:tc>
@@ -4088,7 +4650,7 @@
               <w:cnfStyle w:val="000000000000"/>
             </w:pPr>
             <w:r>
-              <w:t>Integer</w:t>
+              <w:t>Real</w:t>
             </w:r>
           </w:p>
         </w:tc>
@@ -4100,9 +4662,6 @@
             <w:pPr>
               <w:cnfStyle w:val="000000000000"/>
             </w:pPr>
-            <w:r>
-              <w:t>Primary key</w:t>
-            </w:r>
           </w:p>
         </w:tc>
       </w:tr>
@@ -4125,7 +4684,7 @@
               <w:rPr>
                 <w:b w:val="0"/>
               </w:rPr>
-              <w:t>Project ID</w:t>
+              <w:t>Job materials</w:t>
             </w:r>
           </w:p>
         </w:tc>
@@ -4138,7 +4697,7 @@
               <w:cnfStyle w:val="000000100000"/>
             </w:pPr>
             <w:r>
-              <w:t>Integer</w:t>
+              <w:t>String</w:t>
             </w:r>
           </w:p>
         </w:tc>
@@ -4150,9 +4709,6 @@
             <w:pPr>
               <w:cnfStyle w:val="000000100000"/>
             </w:pPr>
-            <w:r>
-              <w:t>The project assoiated with this job</w:t>
-            </w:r>
           </w:p>
         </w:tc>
       </w:tr>
@@ -4168,12 +4724,6 @@
                 <w:b w:val="0"/>
               </w:rPr>
             </w:pPr>
-            <w:r>
-              <w:rPr>
-                <w:b w:val="0"/>
-              </w:rPr>
-              <w:t>Job description</w:t>
-            </w:r>
           </w:p>
         </w:tc>
         <w:tc>
@@ -4184,9 +4734,6 @@
             <w:pPr>
               <w:cnfStyle w:val="000000000000"/>
             </w:pPr>
-            <w:r>
-              <w:t>String</w:t>
-            </w:r>
           </w:p>
         </w:tc>
         <w:tc>
@@ -4215,12 +4762,6 @@
                 <w:b w:val="0"/>
               </w:rPr>
             </w:pPr>
-            <w:r>
-              <w:rPr>
-                <w:b w:val="0"/>
-              </w:rPr>
-              <w:t>Materials required</w:t>
-            </w:r>
           </w:p>
         </w:tc>
         <w:tc>
@@ -4231,9 +4772,6 @@
             <w:pPr>
               <w:cnfStyle w:val="000000100000"/>
             </w:pPr>
-            <w:r>
-              <w:t xml:space="preserve">Array </w:t>
-            </w:r>
           </w:p>
         </w:tc>
         <w:tc>
@@ -4244,9 +4782,6 @@
             <w:pPr>
               <w:cnfStyle w:val="000000100000"/>
             </w:pPr>
-            <w:r>
-              <w:t>Comma-seperated list of primary keys in the table responsible for storing stock of materials</w:t>
-            </w:r>
           </w:p>
         </w:tc>
       </w:tr>
@@ -4259,7 +4794,7 @@
           <w:p>
             <w:pPr>
               <w:rPr>
-                <w:sz w:val="24"/>
+                <w:b w:val="0"/>
               </w:rPr>
             </w:pPr>
           </w:p>
@@ -4293,32 +4828,18 @@
           <w:tcPr>
             <w:cnfStyle w:val="001000000000"/>
             <w:tcW w:w="3663" w:type="dxa"/>
-            <w:shd w:val="clear" w:color="auto" w:fill="DBE5F1" w:themeFill="accent1" w:themeFillTint="33"/>
-          </w:tcPr>
-          <w:p>
-            <w:pPr>
-              <w:rPr>
-                <w:b w:val="0"/>
-              </w:rPr>
-            </w:pPr>
-            <w:r>
-              <w:rPr>
-                <w:sz w:val="24"/>
-              </w:rPr>
-              <w:t xml:space="preserve">Table name: </w:t>
-            </w:r>
-            <w:r>
-              <w:rPr>
-                <w:sz w:val="24"/>
-              </w:rPr>
-              <w:t>Quote requests</w:t>
-            </w:r>
-          </w:p>
-        </w:tc>
-        <w:tc>
-          <w:tcPr>
-            <w:tcW w:w="3663" w:type="dxa"/>
-            <w:shd w:val="clear" w:color="auto" w:fill="DBE5F1" w:themeFill="accent1" w:themeFillTint="33"/>
+          </w:tcPr>
+          <w:p>
+            <w:pPr>
+              <w:rPr>
+                <w:b w:val="0"/>
+              </w:rPr>
+            </w:pPr>
+          </w:p>
+        </w:tc>
+        <w:tc>
+          <w:tcPr>
+            <w:tcW w:w="3663" w:type="dxa"/>
           </w:tcPr>
           <w:p>
             <w:pPr>
@@ -4329,7 +4850,6 @@
         <w:tc>
           <w:tcPr>
             <w:tcW w:w="3663" w:type="dxa"/>
-            <w:shd w:val="clear" w:color="auto" w:fill="DBE5F1" w:themeFill="accent1" w:themeFillTint="33"/>
           </w:tcPr>
           <w:p>
             <w:pPr>
@@ -4350,12 +4870,6 @@
                 <w:b w:val="0"/>
               </w:rPr>
             </w:pPr>
-            <w:r>
-              <w:rPr>
-                <w:b w:val="0"/>
-              </w:rPr>
-              <w:t>ID</w:t>
-            </w:r>
           </w:p>
         </w:tc>
         <w:tc>
@@ -4366,9 +4880,6 @@
             <w:pPr>
               <w:cnfStyle w:val="000000000000"/>
             </w:pPr>
-            <w:r>
-              <w:t>Integer</w:t>
-            </w:r>
           </w:p>
         </w:tc>
         <w:tc>
@@ -4379,9 +4890,6 @@
             <w:pPr>
               <w:cnfStyle w:val="000000000000"/>
             </w:pPr>
-            <w:r>
-              <w:t>Primary key</w:t>
-            </w:r>
           </w:p>
         </w:tc>
       </w:tr>
@@ -4400,12 +4908,6 @@
                 <w:b w:val="0"/>
               </w:rPr>
             </w:pPr>
-            <w:r>
-              <w:rPr>
-                <w:b w:val="0"/>
-              </w:rPr>
-              <w:t>Client name</w:t>
-            </w:r>
           </w:p>
         </w:tc>
         <w:tc>
@@ -4416,9 +4918,6 @@
             <w:pPr>
               <w:cnfStyle w:val="000000100000"/>
             </w:pPr>
-            <w:r>
-              <w:t>String</w:t>
-            </w:r>
           </w:p>
         </w:tc>
         <w:tc>
@@ -4444,12 +4943,6 @@
                 <w:b w:val="0"/>
               </w:rPr>
             </w:pPr>
-            <w:r>
-              <w:rPr>
-                <w:b w:val="0"/>
-              </w:rPr>
-              <w:t>House number</w:t>
-            </w:r>
           </w:p>
         </w:tc>
         <w:tc>
@@ -4460,9 +4953,6 @@
             <w:pPr>
               <w:cnfStyle w:val="000000000000"/>
             </w:pPr>
-            <w:r>
-              <w:t>String</w:t>
-            </w:r>
           </w:p>
         </w:tc>
         <w:tc>
@@ -4473,8 +4963,111 @@
             <w:pPr>
               <w:cnfStyle w:val="000000000000"/>
             </w:pPr>
-            <w:r>
-              <w:t>Stored as a string due to house numbers like 12A</w:t>
+          </w:p>
+        </w:tc>
+      </w:tr>
+    </w:tbl>
+    <w:p/>
+    <w:p/>
+    <w:p/>
+    <w:p/>
+    <w:p/>
+    <w:p/>
+    <w:p/>
+    <w:p/>
+    <w:p/>
+    <w:p/>
+    <w:p/>
+    <w:p/>
+    <w:p/>
+    <w:p/>
+    <w:p/>
+    <w:p/>
+    <w:p/>
+    <w:p/>
+    <w:p/>
+    <w:p>
+      <w:r>
+        <w:br/>
+      </w:r>
+    </w:p>
+    <w:p/>
+    <w:p/>
+    <w:tbl>
+      <w:tblPr>
+        <w:tblStyle w:val="LightList-Accent5"/>
+        <w:tblW w:w="0" w:type="auto"/>
+        <w:tblLook w:val="04A0"/>
+      </w:tblPr>
+      <w:tblGrid>
+        <w:gridCol w:w="3663"/>
+        <w:gridCol w:w="3663"/>
+        <w:gridCol w:w="3663"/>
+      </w:tblGrid>
+      <w:tr>
+        <w:trPr>
+          <w:cnfStyle w:val="100000000000"/>
+        </w:trPr>
+        <w:tc>
+          <w:tcPr>
+            <w:cnfStyle w:val="001000000000"/>
+            <w:tcW w:w="3663" w:type="dxa"/>
+          </w:tcPr>
+          <w:p>
+            <w:pPr>
+              <w:rPr>
+                <w:sz w:val="28"/>
+              </w:rPr>
+            </w:pPr>
+            <w:r>
+              <w:rPr>
+                <w:sz w:val="28"/>
+              </w:rPr>
+              <w:t>Field name</w:t>
+            </w:r>
+          </w:p>
+        </w:tc>
+        <w:tc>
+          <w:tcPr>
+            <w:tcW w:w="3663" w:type="dxa"/>
+          </w:tcPr>
+          <w:p>
+            <w:pPr>
+              <w:cnfStyle w:val="100000000000"/>
+              <w:rPr>
+                <w:sz w:val="28"/>
+              </w:rPr>
+            </w:pPr>
+            <w:r>
+              <w:rPr>
+                <w:sz w:val="28"/>
+              </w:rPr>
+              <w:t>Data type</w:t>
+            </w:r>
+          </w:p>
+        </w:tc>
+        <w:tc>
+          <w:tcPr>
+            <w:tcW w:w="3663" w:type="dxa"/>
+          </w:tcPr>
+          <w:p>
+            <w:pPr>
+              <w:cnfStyle w:val="100000000000"/>
+              <w:rPr>
+                <w:sz w:val="28"/>
+              </w:rPr>
+            </w:pPr>
+            <w:r>
+              <w:rPr>
+                <w:sz w:val="28"/>
+              </w:rPr>
+              <w:t>De</w:t>
+            </w:r>
+            <w:r>
+              <w:rPr>
+                <w:sz w:val="28"/>
+              </w:rPr>
+              <w:t>tails</w:t>
             </w:r>
           </w:p>
         </w:tc>
@@ -4486,45 +5079,16 @@
         <w:tc>
           <w:tcPr>
             <w:cnfStyle w:val="001000000000"/>
-            <w:tcW w:w="3663" w:type="dxa"/>
-          </w:tcPr>
-          <w:p>
-            <w:pPr>
-              <w:rPr>
-                <w:b w:val="0"/>
-              </w:rPr>
-            </w:pPr>
-            <w:r>
-              <w:rPr>
-                <w:b w:val="0"/>
-              </w:rPr>
-              <w:t>Address</w:t>
-            </w:r>
-          </w:p>
-        </w:tc>
-        <w:tc>
-          <w:tcPr>
-            <w:tcW w:w="3663" w:type="dxa"/>
-          </w:tcPr>
-          <w:p>
-            <w:pPr>
-              <w:cnfStyle w:val="000000100000"/>
-            </w:pPr>
-            <w:r>
-              <w:t>String</w:t>
-            </w:r>
-          </w:p>
-        </w:tc>
-        <w:tc>
-          <w:tcPr>
-            <w:tcW w:w="3663" w:type="dxa"/>
-          </w:tcPr>
-          <w:p>
-            <w:pPr>
-              <w:cnfStyle w:val="000000100000"/>
-            </w:pPr>
-            <w:r>
-              <w:t>Street name + town</w:t>
+            <w:tcW w:w="10989" w:type="dxa"/>
+            <w:gridSpan w:val="3"/>
+            <w:shd w:val="clear" w:color="auto" w:fill="DBE5F1" w:themeFill="accent1" w:themeFillTint="33"/>
+          </w:tcPr>
+          <w:p>
+            <w:r>
+              <w:rPr>
+                <w:sz w:val="24"/>
+              </w:rPr>
+              <w:t>Table name: Projects</w:t>
             </w:r>
           </w:p>
         </w:tc>
@@ -4545,7 +5109,7 @@
               <w:rPr>
                 <w:b w:val="0"/>
               </w:rPr>
-              <w:t>City</w:t>
+              <w:t>ID</w:t>
             </w:r>
           </w:p>
         </w:tc>
@@ -4558,7 +5122,7 @@
               <w:cnfStyle w:val="000000000000"/>
             </w:pPr>
             <w:r>
-              <w:t>String</w:t>
+              <w:t>Integer</w:t>
             </w:r>
           </w:p>
         </w:tc>
@@ -4570,6 +5134,9 @@
             <w:pPr>
               <w:cnfStyle w:val="000000000000"/>
             </w:pPr>
+            <w:r>
+              <w:t>Primary key</w:t>
+            </w:r>
           </w:p>
         </w:tc>
       </w:tr>
@@ -4592,7 +5159,7 @@
               <w:rPr>
                 <w:b w:val="0"/>
               </w:rPr>
-              <w:t>Postcode</w:t>
+              <w:t>Client name</w:t>
             </w:r>
           </w:p>
         </w:tc>
@@ -4636,7 +5203,7 @@
               <w:rPr>
                 <w:b w:val="0"/>
               </w:rPr>
-              <w:t>Contact number</w:t>
+              <w:t>House number</w:t>
             </w:r>
           </w:p>
         </w:tc>
@@ -4662,7 +5229,7 @@
               <w:cnfStyle w:val="000000000000"/>
             </w:pPr>
             <w:r>
-              <w:t>Stored as a string to allow +, () etc.</w:t>
+              <w:t>Stored as a string due to house numbers like 12A</w:t>
             </w:r>
           </w:p>
         </w:tc>
@@ -4686,7 +5253,7 @@
               <w:rPr>
                 <w:b w:val="0"/>
               </w:rPr>
-              <w:t>E-mail address</w:t>
+              <w:t>Address</w:t>
             </w:r>
           </w:p>
         </w:tc>
@@ -4711,6 +5278,9 @@
             <w:pPr>
               <w:cnfStyle w:val="000000100000"/>
             </w:pPr>
+            <w:r>
+              <w:t>Street name + town</w:t>
+            </w:r>
           </w:p>
         </w:tc>
       </w:tr>
@@ -4730,7 +5300,7 @@
               <w:rPr>
                 <w:b w:val="0"/>
               </w:rPr>
-              <w:t>Project description</w:t>
+              <w:t>City</w:t>
             </w:r>
           </w:p>
         </w:tc>
@@ -4745,6 +5315,83 @@
             <w:r>
               <w:t>String</w:t>
             </w:r>
+          </w:p>
+        </w:tc>
+        <w:tc>
+          <w:tcPr>
+            <w:tcW w:w="3663" w:type="dxa"/>
+          </w:tcPr>
+          <w:p>
+            <w:pPr>
+              <w:cnfStyle w:val="000000000000"/>
+            </w:pPr>
+          </w:p>
+        </w:tc>
+      </w:tr>
+      <w:tr>
+        <w:trPr>
+          <w:cnfStyle w:val="000000100000"/>
+          <w:trHeight w:val="54"/>
+        </w:trPr>
+        <w:tc>
+          <w:tcPr>
+            <w:cnfStyle w:val="001000000000"/>
+            <w:tcW w:w="3663" w:type="dxa"/>
+          </w:tcPr>
+          <w:p>
+            <w:pPr>
+              <w:rPr>
+                <w:b w:val="0"/>
+              </w:rPr>
+            </w:pPr>
+            <w:r>
+              <w:rPr>
+                <w:b w:val="0"/>
+              </w:rPr>
+              <w:t>Postcode</w:t>
+            </w:r>
+          </w:p>
+        </w:tc>
+        <w:tc>
+          <w:tcPr>
+            <w:tcW w:w="3663" w:type="dxa"/>
+          </w:tcPr>
+          <w:p>
+            <w:pPr>
+              <w:cnfStyle w:val="000000100000"/>
+            </w:pPr>
+            <w:r>
+              <w:t>String</w:t>
+            </w:r>
+          </w:p>
+        </w:tc>
+        <w:tc>
+          <w:tcPr>
+            <w:tcW w:w="3663" w:type="dxa"/>
+          </w:tcPr>
+          <w:p>
+            <w:pPr>
+              <w:cnfStyle w:val="000000100000"/>
+            </w:pPr>
+          </w:p>
+        </w:tc>
+      </w:tr>
+      <w:tr>
+        <w:tc>
+          <w:tcPr>
+            <w:cnfStyle w:val="001000000000"/>
+            <w:tcW w:w="3663" w:type="dxa"/>
+          </w:tcPr>
+          <w:p/>
+        </w:tc>
+        <w:tc>
+          <w:tcPr>
+            <w:tcW w:w="3663" w:type="dxa"/>
+          </w:tcPr>
+          <w:p>
+            <w:pPr>
+              <w:cnfStyle w:val="000000000000"/>
+            </w:pPr>
           </w:p>
         </w:tc>
         <w:tc>
@@ -4766,18 +5413,32 @@
           <w:tcPr>
             <w:cnfStyle w:val="001000000000"/>
             <w:tcW w:w="3663" w:type="dxa"/>
-          </w:tcPr>
-          <w:p>
-            <w:pPr>
-              <w:rPr>
-                <w:b w:val="0"/>
-              </w:rPr>
-            </w:pPr>
-          </w:p>
-        </w:tc>
-        <w:tc>
-          <w:tcPr>
-            <w:tcW w:w="3663" w:type="dxa"/>
+            <w:shd w:val="clear" w:color="auto" w:fill="DBE5F1" w:themeFill="accent1" w:themeFillTint="33"/>
+          </w:tcPr>
+          <w:p>
+            <w:pPr>
+              <w:rPr>
+                <w:b w:val="0"/>
+              </w:rPr>
+            </w:pPr>
+            <w:r>
+              <w:rPr>
+                <w:sz w:val="24"/>
+              </w:rPr>
+              <w:t xml:space="preserve">Table name: </w:t>
+            </w:r>
+            <w:r>
+              <w:rPr>
+                <w:sz w:val="24"/>
+              </w:rPr>
+              <w:t>Jobs</w:t>
+            </w:r>
+          </w:p>
+        </w:tc>
+        <w:tc>
+          <w:tcPr>
+            <w:tcW w:w="3663" w:type="dxa"/>
+            <w:shd w:val="clear" w:color="auto" w:fill="DBE5F1" w:themeFill="accent1" w:themeFillTint="33"/>
           </w:tcPr>
           <w:p>
             <w:pPr>
@@ -4788,6 +5449,7 @@
         <w:tc>
           <w:tcPr>
             <w:tcW w:w="3663" w:type="dxa"/>
+            <w:shd w:val="clear" w:color="auto" w:fill="DBE5F1" w:themeFill="accent1" w:themeFillTint="33"/>
           </w:tcPr>
           <w:p>
             <w:pPr>
@@ -4801,55 +5463,45 @@
           <w:tcPr>
             <w:cnfStyle w:val="001000000000"/>
             <w:tcW w:w="3663" w:type="dxa"/>
-            <w:shd w:val="clear" w:color="auto" w:fill="DBE5F1" w:themeFill="accent1" w:themeFillTint="33"/>
-          </w:tcPr>
-          <w:p>
-            <w:pPr>
-              <w:rPr>
-                <w:b w:val="0"/>
-                <w:sz w:val="24"/>
-              </w:rPr>
-            </w:pPr>
-            <w:r>
-              <w:rPr>
-                <w:sz w:val="24"/>
-              </w:rPr>
-              <w:t>Table name:</w:t>
-            </w:r>
-            <w:r>
-              <w:rPr>
-                <w:sz w:val="24"/>
-              </w:rPr>
-              <w:t xml:space="preserve"> </w:t>
-            </w:r>
-            <w:r>
-              <w:rPr>
-                <w:sz w:val="24"/>
-              </w:rPr>
-              <w:t>User</w:t>
-            </w:r>
-          </w:p>
-        </w:tc>
-        <w:tc>
-          <w:tcPr>
-            <w:tcW w:w="3663" w:type="dxa"/>
-            <w:shd w:val="clear" w:color="auto" w:fill="DBE5F1" w:themeFill="accent1" w:themeFillTint="33"/>
+          </w:tcPr>
+          <w:p>
+            <w:pPr>
+              <w:rPr>
+                <w:b w:val="0"/>
+              </w:rPr>
+            </w:pPr>
+            <w:r>
+              <w:rPr>
+                <w:b w:val="0"/>
+              </w:rPr>
+              <w:t>ID</w:t>
+            </w:r>
+          </w:p>
+        </w:tc>
+        <w:tc>
+          <w:tcPr>
+            <w:tcW w:w="3663" w:type="dxa"/>
           </w:tcPr>
           <w:p>
             <w:pPr>
               <w:cnfStyle w:val="000000000000"/>
             </w:pPr>
-          </w:p>
-        </w:tc>
-        <w:tc>
-          <w:tcPr>
-            <w:tcW w:w="3663" w:type="dxa"/>
-            <w:shd w:val="clear" w:color="auto" w:fill="DBE5F1" w:themeFill="accent1" w:themeFillTint="33"/>
+            <w:r>
+              <w:t>Integer</w:t>
+            </w:r>
+          </w:p>
+        </w:tc>
+        <w:tc>
+          <w:tcPr>
+            <w:tcW w:w="3663" w:type="dxa"/>
           </w:tcPr>
           <w:p>
             <w:pPr>
               <w:cnfStyle w:val="000000000000"/>
             </w:pPr>
+            <w:r>
+              <w:t>Primary key</w:t>
+            </w:r>
           </w:p>
         </w:tc>
       </w:tr>
@@ -4872,7 +5524,7 @@
               <w:rPr>
                 <w:b w:val="0"/>
               </w:rPr>
-              <w:t>ID</w:t>
+              <w:t>Project ID</w:t>
             </w:r>
           </w:p>
         </w:tc>
@@ -4898,7 +5550,7 @@
               <w:cnfStyle w:val="000000100000"/>
             </w:pPr>
             <w:r>
-              <w:t>Primary key</w:t>
+              <w:t>The project assoiated with this job</w:t>
             </w:r>
           </w:p>
         </w:tc>
@@ -4919,7 +5571,7 @@
               <w:rPr>
                 <w:b w:val="0"/>
               </w:rPr>
-              <w:t>Username</w:t>
+              <w:t>Job description</w:t>
             </w:r>
           </w:p>
         </w:tc>
@@ -4966,7 +5618,7 @@
               <w:rPr>
                 <w:b w:val="0"/>
               </w:rPr>
-              <w:t>Password</w:t>
+              <w:t>Materials required</w:t>
             </w:r>
           </w:p>
         </w:tc>
@@ -4979,7 +5631,7 @@
               <w:cnfStyle w:val="000000100000"/>
             </w:pPr>
             <w:r>
-              <w:t>String</w:t>
+              <w:t xml:space="preserve">Array </w:t>
             </w:r>
           </w:p>
         </w:tc>
@@ -4991,6 +5643,9 @@
             <w:pPr>
               <w:cnfStyle w:val="000000100000"/>
             </w:pPr>
+            <w:r>
+              <w:t>Comma-seperated list of primary keys in the table responsible for storing stock of materials</w:t>
+            </w:r>
           </w:p>
         </w:tc>
       </w:tr>
@@ -5003,15 +5658,9 @@
           <w:p>
             <w:pPr>
               <w:rPr>
-                <w:b w:val="0"/>
-              </w:rPr>
-            </w:pPr>
-            <w:r>
-              <w:rPr>
-                <w:b w:val="0"/>
-              </w:rPr>
-              <w:t>E-mail address</w:t>
-            </w:r>
+                <w:sz w:val="24"/>
+              </w:rPr>
+            </w:pPr>
           </w:p>
         </w:tc>
         <w:tc>
@@ -5022,9 +5671,6 @@
             <w:pPr>
               <w:cnfStyle w:val="000000000000"/>
             </w:pPr>
-            <w:r>
-              <w:t>String</w:t>
-            </w:r>
           </w:p>
         </w:tc>
         <w:tc>
@@ -5046,37 +5692,43 @@
           <w:tcPr>
             <w:cnfStyle w:val="001000000000"/>
             <w:tcW w:w="3663" w:type="dxa"/>
-          </w:tcPr>
-          <w:p>
-            <w:pPr>
-              <w:rPr>
-                <w:b w:val="0"/>
-              </w:rPr>
-            </w:pPr>
-            <w:r>
-              <w:rPr>
-                <w:b w:val="0"/>
-              </w:rPr>
-              <w:t>Full name</w:t>
-            </w:r>
-          </w:p>
-        </w:tc>
-        <w:tc>
-          <w:tcPr>
-            <w:tcW w:w="3663" w:type="dxa"/>
+            <w:shd w:val="clear" w:color="auto" w:fill="DBE5F1" w:themeFill="accent1" w:themeFillTint="33"/>
+          </w:tcPr>
+          <w:p>
+            <w:pPr>
+              <w:rPr>
+                <w:b w:val="0"/>
+              </w:rPr>
+            </w:pPr>
+            <w:r>
+              <w:rPr>
+                <w:sz w:val="24"/>
+              </w:rPr>
+              <w:t xml:space="preserve">Table name: </w:t>
+            </w:r>
+            <w:r>
+              <w:rPr>
+                <w:sz w:val="24"/>
+              </w:rPr>
+              <w:t>Quote requests</w:t>
+            </w:r>
+          </w:p>
+        </w:tc>
+        <w:tc>
+          <w:tcPr>
+            <w:tcW w:w="3663" w:type="dxa"/>
+            <w:shd w:val="clear" w:color="auto" w:fill="DBE5F1" w:themeFill="accent1" w:themeFillTint="33"/>
           </w:tcPr>
           <w:p>
             <w:pPr>
               <w:cnfStyle w:val="000000100000"/>
             </w:pPr>
-            <w:r>
-              <w:t>String</w:t>
-            </w:r>
-          </w:p>
-        </w:tc>
-        <w:tc>
-          <w:tcPr>
-            <w:tcW w:w="3663" w:type="dxa"/>
+          </w:p>
+        </w:tc>
+        <w:tc>
+          <w:tcPr>
+            <w:tcW w:w="3663" w:type="dxa"/>
+            <w:shd w:val="clear" w:color="auto" w:fill="DBE5F1" w:themeFill="accent1" w:themeFillTint="33"/>
           </w:tcPr>
           <w:p>
             <w:pPr>
@@ -5101,7 +5753,7 @@
               <w:rPr>
                 <w:b w:val="0"/>
               </w:rPr>
-              <w:t>User type</w:t>
+              <w:t>ID</w:t>
             </w:r>
           </w:p>
         </w:tc>
@@ -5114,7 +5766,7 @@
               <w:cnfStyle w:val="000000000000"/>
             </w:pPr>
             <w:r>
-              <w:t>String</w:t>
+              <w:t>Integer</w:t>
             </w:r>
           </w:p>
         </w:tc>
@@ -5126,6 +5778,9 @@
             <w:pPr>
               <w:cnfStyle w:val="000000000000"/>
             </w:pPr>
+            <w:r>
+              <w:t>Primary key</w:t>
+            </w:r>
           </w:p>
         </w:tc>
       </w:tr>
@@ -5144,6 +5799,12 @@
                 <w:b w:val="0"/>
               </w:rPr>
             </w:pPr>
+            <w:r>
+              <w:rPr>
+                <w:b w:val="0"/>
+              </w:rPr>
+              <w:t>Client name</w:t>
+            </w:r>
           </w:p>
         </w:tc>
         <w:tc>
@@ -5154,6 +5815,9 @@
             <w:pPr>
               <w:cnfStyle w:val="000000100000"/>
             </w:pPr>
+            <w:r>
+              <w:t>String</w:t>
+            </w:r>
           </w:p>
         </w:tc>
         <w:tc>
@@ -5179,6 +5843,12 @@
                 <w:b w:val="0"/>
               </w:rPr>
             </w:pPr>
+            <w:r>
+              <w:rPr>
+                <w:b w:val="0"/>
+              </w:rPr>
+              <w:t>House number</w:t>
+            </w:r>
           </w:p>
         </w:tc>
         <w:tc>
@@ -5189,6 +5859,9 @@
             <w:pPr>
               <w:cnfStyle w:val="000000000000"/>
             </w:pPr>
+            <w:r>
+              <w:t>String</w:t>
+            </w:r>
           </w:p>
         </w:tc>
         <w:tc>
@@ -5199,6 +5872,9 @@
             <w:pPr>
               <w:cnfStyle w:val="000000000000"/>
             </w:pPr>
+            <w:r>
+              <w:t>Stored as a string due to house numbers like 12A</w:t>
+            </w:r>
           </w:p>
         </w:tc>
       </w:tr>
@@ -5217,6 +5893,13 @@
                 <w:b w:val="0"/>
               </w:rPr>
             </w:pPr>
+            <w:r>
+              <w:rPr>
+                <w:b w:val="0"/>
+              </w:rPr>
+              <w:lastRenderedPageBreak/>
+              <w:t>Address</w:t>
+            </w:r>
           </w:p>
         </w:tc>
         <w:tc>
@@ -5227,6 +5910,9 @@
             <w:pPr>
               <w:cnfStyle w:val="000000100000"/>
             </w:pPr>
+            <w:r>
+              <w:t>String</w:t>
+            </w:r>
           </w:p>
         </w:tc>
         <w:tc>
@@ -5237,6 +5923,9 @@
             <w:pPr>
               <w:cnfStyle w:val="000000100000"/>
             </w:pPr>
+            <w:r>
+              <w:t>Street name + town</w:t>
+            </w:r>
           </w:p>
         </w:tc>
       </w:tr>
@@ -5252,6 +5941,12 @@
                 <w:b w:val="0"/>
               </w:rPr>
             </w:pPr>
+            <w:r>
+              <w:rPr>
+                <w:b w:val="0"/>
+              </w:rPr>
+              <w:t>City</w:t>
+            </w:r>
           </w:p>
         </w:tc>
         <w:tc>
@@ -5262,6 +5957,9 @@
             <w:pPr>
               <w:cnfStyle w:val="000000000000"/>
             </w:pPr>
+            <w:r>
+              <w:t>String</w:t>
+            </w:r>
           </w:p>
         </w:tc>
         <w:tc>
@@ -5290,6 +5988,12 @@
                 <w:b w:val="0"/>
               </w:rPr>
             </w:pPr>
+            <w:r>
+              <w:rPr>
+                <w:b w:val="0"/>
+              </w:rPr>
+              <w:t>Postcode</w:t>
+            </w:r>
           </w:p>
         </w:tc>
         <w:tc>
@@ -5300,6 +6004,9 @@
             <w:pPr>
               <w:cnfStyle w:val="000000100000"/>
             </w:pPr>
+            <w:r>
+              <w:t>String</w:t>
+            </w:r>
           </w:p>
         </w:tc>
         <w:tc>
@@ -5325,6 +6032,12 @@
                 <w:b w:val="0"/>
               </w:rPr>
             </w:pPr>
+            <w:r>
+              <w:rPr>
+                <w:b w:val="0"/>
+              </w:rPr>
+              <w:t>Contact number</w:t>
+            </w:r>
           </w:p>
         </w:tc>
         <w:tc>
@@ -5335,6 +6048,9 @@
             <w:pPr>
               <w:cnfStyle w:val="000000000000"/>
             </w:pPr>
+            <w:r>
+              <w:t>String</w:t>
+            </w:r>
           </w:p>
         </w:tc>
         <w:tc>
@@ -5345,6 +6061,9 @@
             <w:pPr>
               <w:cnfStyle w:val="000000000000"/>
             </w:pPr>
+            <w:r>
+              <w:t>Stored as a string to allow +, () etc.</w:t>
+            </w:r>
           </w:p>
         </w:tc>
       </w:tr>
@@ -5363,6 +6082,12 @@
                 <w:b w:val="0"/>
               </w:rPr>
             </w:pPr>
+            <w:r>
+              <w:rPr>
+                <w:b w:val="0"/>
+              </w:rPr>
+              <w:t>E-mail address</w:t>
+            </w:r>
           </w:p>
         </w:tc>
         <w:tc>
@@ -5373,6 +6098,9 @@
             <w:pPr>
               <w:cnfStyle w:val="000000100000"/>
             </w:pPr>
+            <w:r>
+              <w:t>String</w:t>
+            </w:r>
           </w:p>
         </w:tc>
         <w:tc>
@@ -5398,6 +6126,12 @@
                 <w:b w:val="0"/>
               </w:rPr>
             </w:pPr>
+            <w:r>
+              <w:rPr>
+                <w:b w:val="0"/>
+              </w:rPr>
+              <w:t>Project description</w:t>
+            </w:r>
           </w:p>
         </w:tc>
         <w:tc>
@@ -5408,6 +6142,9 @@
             <w:pPr>
               <w:cnfStyle w:val="000000000000"/>
             </w:pPr>
+            <w:r>
+              <w:t>String</w:t>
+            </w:r>
           </w:p>
         </w:tc>
         <w:tc>
@@ -5464,18 +6201,33 @@
           <w:tcPr>
             <w:cnfStyle w:val="001000000000"/>
             <w:tcW w:w="3663" w:type="dxa"/>
-          </w:tcPr>
-          <w:p>
-            <w:pPr>
-              <w:rPr>
-                <w:b w:val="0"/>
-              </w:rPr>
-            </w:pPr>
-          </w:p>
-        </w:tc>
-        <w:tc>
-          <w:tcPr>
-            <w:tcW w:w="3663" w:type="dxa"/>
+            <w:shd w:val="clear" w:color="auto" w:fill="DBE5F1" w:themeFill="accent1" w:themeFillTint="33"/>
+          </w:tcPr>
+          <w:p>
+            <w:pPr>
+              <w:rPr>
+                <w:b w:val="0"/>
+                <w:sz w:val="24"/>
+              </w:rPr>
+            </w:pPr>
+            <w:r>
+              <w:rPr>
+                <w:sz w:val="24"/>
+              </w:rPr>
+              <w:t>Table name:</w:t>
+            </w:r>
+            <w:r>
+              <w:rPr>
+                <w:sz w:val="24"/>
+              </w:rPr>
+              <w:t xml:space="preserve"> User</w:t>
+            </w:r>
+          </w:p>
+        </w:tc>
+        <w:tc>
+          <w:tcPr>
+            <w:tcW w:w="3663" w:type="dxa"/>
+            <w:shd w:val="clear" w:color="auto" w:fill="DBE5F1" w:themeFill="accent1" w:themeFillTint="33"/>
           </w:tcPr>
           <w:p>
             <w:pPr>
@@ -5486,6 +6238,7 @@
         <w:tc>
           <w:tcPr>
             <w:tcW w:w="3663" w:type="dxa"/>
+            <w:shd w:val="clear" w:color="auto" w:fill="DBE5F1" w:themeFill="accent1" w:themeFillTint="33"/>
           </w:tcPr>
           <w:p>
             <w:pPr>
@@ -5507,9 +6260,14 @@
             <w:pPr>
               <w:rPr>
                 <w:b w:val="0"/>
-                <w:sz w:val="24"/>
-              </w:rPr>
-            </w:pPr>
+              </w:rPr>
+            </w:pPr>
+            <w:r>
+              <w:rPr>
+                <w:b w:val="0"/>
+              </w:rPr>
+              <w:t>ID</w:t>
+            </w:r>
           </w:p>
         </w:tc>
         <w:tc>
@@ -5520,6 +6278,9 @@
             <w:pPr>
               <w:cnfStyle w:val="000000100000"/>
             </w:pPr>
+            <w:r>
+              <w:t>Integer</w:t>
+            </w:r>
           </w:p>
         </w:tc>
         <w:tc>
@@ -5530,6 +6291,9 @@
             <w:pPr>
               <w:cnfStyle w:val="000000100000"/>
             </w:pPr>
+            <w:r>
+              <w:t>Primary key</w:t>
+            </w:r>
           </w:p>
         </w:tc>
       </w:tr>
@@ -5543,9 +6307,14 @@
             <w:pPr>
               <w:rPr>
                 <w:b w:val="0"/>
-                <w:sz w:val="24"/>
-              </w:rPr>
-            </w:pPr>
+              </w:rPr>
+            </w:pPr>
+            <w:r>
+              <w:rPr>
+                <w:b w:val="0"/>
+              </w:rPr>
+              <w:t>Username</w:t>
+            </w:r>
           </w:p>
         </w:tc>
         <w:tc>
@@ -5556,6 +6325,9 @@
             <w:pPr>
               <w:cnfStyle w:val="000000000000"/>
             </w:pPr>
+            <w:r>
+              <w:t>String</w:t>
+            </w:r>
           </w:p>
         </w:tc>
         <w:tc>
@@ -5582,9 +6354,14 @@
             <w:pPr>
               <w:rPr>
                 <w:b w:val="0"/>
-                <w:sz w:val="24"/>
-              </w:rPr>
-            </w:pPr>
+              </w:rPr>
+            </w:pPr>
+            <w:r>
+              <w:rPr>
+                <w:b w:val="0"/>
+              </w:rPr>
+              <w:t>Password</w:t>
+            </w:r>
           </w:p>
         </w:tc>
         <w:tc>
@@ -5595,6 +6372,9 @@
             <w:pPr>
               <w:cnfStyle w:val="000000100000"/>
             </w:pPr>
+            <w:r>
+              <w:t>String</w:t>
+            </w:r>
           </w:p>
         </w:tc>
         <w:tc>
@@ -5618,9 +6398,14 @@
             <w:pPr>
               <w:rPr>
                 <w:b w:val="0"/>
-                <w:sz w:val="24"/>
-              </w:rPr>
-            </w:pPr>
+              </w:rPr>
+            </w:pPr>
+            <w:r>
+              <w:rPr>
+                <w:b w:val="0"/>
+              </w:rPr>
+              <w:t>E-mail address</w:t>
+            </w:r>
           </w:p>
         </w:tc>
         <w:tc>
@@ -5631,6 +6416,9 @@
             <w:pPr>
               <w:cnfStyle w:val="000000000000"/>
             </w:pPr>
+            <w:r>
+              <w:t>String</w:t>
+            </w:r>
           </w:p>
         </w:tc>
         <w:tc>
@@ -5641,11 +6429,104 @@
             <w:pPr>
               <w:cnfStyle w:val="000000000000"/>
             </w:pPr>
+          </w:p>
+        </w:tc>
+      </w:tr>
+      <w:tr>
+        <w:trPr>
+          <w:cnfStyle w:val="000000100000"/>
+        </w:trPr>
+        <w:tc>
+          <w:tcPr>
+            <w:cnfStyle w:val="001000000000"/>
+            <w:tcW w:w="3663" w:type="dxa"/>
+          </w:tcPr>
+          <w:p>
+            <w:pPr>
+              <w:rPr>
+                <w:b w:val="0"/>
+              </w:rPr>
+            </w:pPr>
+            <w:r>
+              <w:rPr>
+                <w:b w:val="0"/>
+              </w:rPr>
+              <w:t>Full name</w:t>
+            </w:r>
+          </w:p>
+        </w:tc>
+        <w:tc>
+          <w:tcPr>
+            <w:tcW w:w="3663" w:type="dxa"/>
+          </w:tcPr>
+          <w:p>
+            <w:pPr>
+              <w:cnfStyle w:val="000000100000"/>
+            </w:pPr>
+            <w:r>
+              <w:t>String</w:t>
+            </w:r>
+          </w:p>
+        </w:tc>
+        <w:tc>
+          <w:tcPr>
+            <w:tcW w:w="3663" w:type="dxa"/>
+          </w:tcPr>
+          <w:p>
+            <w:pPr>
+              <w:cnfStyle w:val="000000100000"/>
+            </w:pPr>
+          </w:p>
+        </w:tc>
+      </w:tr>
+      <w:tr>
+        <w:tc>
+          <w:tcPr>
+            <w:cnfStyle w:val="001000000000"/>
+            <w:tcW w:w="3663" w:type="dxa"/>
+          </w:tcPr>
+          <w:p>
+            <w:pPr>
+              <w:rPr>
+                <w:b w:val="0"/>
+              </w:rPr>
+            </w:pPr>
+            <w:r>
+              <w:rPr>
+                <w:b w:val="0"/>
+              </w:rPr>
+              <w:t>User type</w:t>
+            </w:r>
+          </w:p>
+        </w:tc>
+        <w:tc>
+          <w:tcPr>
+            <w:tcW w:w="3663" w:type="dxa"/>
+          </w:tcPr>
+          <w:p>
+            <w:pPr>
+              <w:cnfStyle w:val="000000000000"/>
+            </w:pPr>
+            <w:r>
+              <w:t>String</w:t>
+            </w:r>
+          </w:p>
+        </w:tc>
+        <w:tc>
+          <w:tcPr>
+            <w:tcW w:w="3663" w:type="dxa"/>
+          </w:tcPr>
+          <w:p>
+            <w:pPr>
+              <w:cnfStyle w:val="000000000000"/>
+            </w:pPr>
+            <w:r>
+              <w:t>‘normal’, ‘manager’ or ‘superuser’. Specifies the amount of privileges a user has. A superuser may add managers, which can in turn manage employees. A superuser could be the CEO of the company, while managers can be people of lower positions in the company, but higher than regular employees. This is done with the future expansion of the company in mind.</w:t>
+            </w:r>
           </w:p>
         </w:tc>
       </w:tr>
     </w:tbl>
-    <w:p/>
     <w:p/>
     <w:sectPr>
       <w:footerReference w:type="default" r:id="rId12"/>
@@ -5755,7 +6636,7 @@
         <w:noProof/>
         <w:color w:val="4F81BD" w:themeColor="accent1"/>
       </w:rPr>
-      <w:t>7</w:t>
+      <w:t>3</w:t>
     </w:r>
     <w:r>
       <w:rPr>
@@ -7504,7 +8385,7 @@
 </file>
 
 <file path=customXml/itemProps2.xml><?xml version="1.0" encoding="utf-8"?>
-<ds:datastoreItem xmlns:ds="http://schemas.openxmlformats.org/officeDocument/2006/customXml" ds:itemID="{ED3C84B7-F7BD-4026-B728-EEA79204AE0E}">
+<ds:datastoreItem xmlns:ds="http://schemas.openxmlformats.org/officeDocument/2006/customXml" ds:itemID="{7B7DF80F-0820-4F24-87D1-5A9421535BE4}">
   <ds:schemaRefs>
     <ds:schemaRef ds:uri="http://schemas.openxmlformats.org/officeDocument/2006/bibliography"/>
   </ds:schemaRefs>

</xml_diff>